<commit_message>
Upload for science VIII done
Upload for science VIII done
</commit_message>
<xml_diff>
--- a/Offline/BusinessManagement/Ops/CourseUpload/Std-VIII/Science/Chapter_13__Friction-.docx
+++ b/Offline/BusinessManagement/Ops/CourseUpload/Std-VIII/Science/Chapter_13__Friction-.docx
@@ -1,871 +1,81 @@
 
 <file path=word/document.xml><?xml version="1.0" encoding="utf-8"?>
-<w:document xmlns:wpc="http://schemas.microsoft.com/office/word/2010/wordprocessingCanvas" xmlns:cx="http://schemas.microsoft.com/office/drawing/2014/chartex" xmlns:cx1="http://schemas.microsoft.com/office/drawing/2015/9/8/chartex" xmlns:cx2="http://schemas.microsoft.com/office/drawing/2015/10/21/chartex" xmlns:cx3="http://schemas.microsoft.com/office/drawing/2016/5/9/chartex" xmlns:cx4="http://schemas.microsoft.com/office/drawing/2016/5/10/chartex" xmlns:cx5="http://schemas.microsoft.com/office/drawing/2016/5/11/chartex" xmlns:cx6="http://schemas.microsoft.com/office/drawing/2016/5/12/chartex" xmlns:cx7="http://schemas.microsoft.com/office/drawing/2016/5/13/chartex" xmlns:cx8="http://schemas.microsoft.com/office/drawing/2016/5/14/chartex" xmlns:mc="http://schemas.openxmlformats.org/markup-compatibility/2006" xmlns:aink="http://schemas.microsoft.com/office/drawing/2016/ink" xmlns:am3d="http://schemas.microsoft.com/office/drawing/2017/model3d" xmlns:o="urn:schemas-microsoft-com:office:office" xmlns:r="http://schemas.openxmlformats.org/officeDocument/2006/relationships" xmlns:m="http://schemas.openxmlformats.org/officeDocument/2006/math" xmlns:v="urn:schemas-microsoft-com:vml" xmlns:wp14="http://schemas.microsoft.com/office/word/2010/wordprocessingDrawing" xmlns:wp="http://schemas.openxmlformats.org/drawingml/2006/wordprocessingDrawing" xmlns:w10="urn:schemas-microsoft-com:office:word" xmlns:w="http://schemas.openxmlformats.org/wordprocessingml/2006/main" xmlns:w14="http://schemas.microsoft.com/office/word/2010/wordml" xmlns:w15="http://schemas.microsoft.com/office/word/2012/wordml" xmlns:w16cex="http://schemas.microsoft.com/office/word/2018/wordml/cex" xmlns:w16cid="http://schemas.microsoft.com/office/word/2016/wordml/cid" xmlns:w16="http://schemas.microsoft.com/office/word/2018/wordml" xmlns:w16se="http://schemas.microsoft.com/office/word/2015/wordml/symex" xmlns:wpg="http://schemas.microsoft.com/office/word/2010/wordprocessingGroup" xmlns:wpi="http://schemas.microsoft.com/office/word/2010/wordprocessingInk" xmlns:wne="http://schemas.microsoft.com/office/word/2006/wordml" xmlns:wps="http://schemas.microsoft.com/office/word/2010/wordprocessingShape" mc:Ignorable="w14 w15 w16se w16cid w16 w16cex wp14">
+<w:document xmlns:wpc="http://schemas.microsoft.com/office/word/2010/wordprocessingCanvas" xmlns:cx="http://schemas.microsoft.com/office/drawing/2014/chartex" xmlns:cx1="http://schemas.microsoft.com/office/drawing/2015/9/8/chartex" xmlns:cx2="http://schemas.microsoft.com/office/drawing/2015/10/21/chartex" xmlns:cx3="http://schemas.microsoft.com/office/drawing/2016/5/9/chartex" xmlns:cx4="http://schemas.microsoft.com/office/drawing/2016/5/10/chartex" xmlns:cx5="http://schemas.microsoft.com/office/drawing/2016/5/11/chartex" xmlns:cx6="http://schemas.microsoft.com/office/drawing/2016/5/12/chartex" xmlns:cx7="http://schemas.microsoft.com/office/drawing/2016/5/13/chartex" xmlns:cx8="http://schemas.microsoft.com/office/drawing/2016/5/14/chartex" xmlns:mc="http://schemas.openxmlformats.org/markup-compatibility/2006" xmlns:aink="http://schemas.microsoft.com/office/drawing/2016/ink" xmlns:am3d="http://schemas.microsoft.com/office/drawing/2017/model3d" xmlns:o="urn:schemas-microsoft-com:office:office" xmlns:oel="http://schemas.microsoft.com/office/2019/extlst" xmlns:r="http://schemas.openxmlformats.org/officeDocument/2006/relationships" xmlns:m="http://schemas.openxmlformats.org/officeDocument/2006/math" xmlns:v="urn:schemas-microsoft-com:vml" xmlns:wp14="http://schemas.microsoft.com/office/word/2010/wordprocessingDrawing" xmlns:wp="http://schemas.openxmlformats.org/drawingml/2006/wordprocessingDrawing" xmlns:w10="urn:schemas-microsoft-com:office:word" xmlns:w="http://schemas.openxmlformats.org/wordprocessingml/2006/main" xmlns:w14="http://schemas.microsoft.com/office/word/2010/wordml" xmlns:w15="http://schemas.microsoft.com/office/word/2012/wordml" xmlns:w16cex="http://schemas.microsoft.com/office/word/2018/wordml/cex" xmlns:w16cid="http://schemas.microsoft.com/office/word/2016/wordml/cid" xmlns:w16="http://schemas.microsoft.com/office/word/2018/wordml" xmlns:w16sdtdh="http://schemas.microsoft.com/office/word/2020/wordml/sdtdatahash" xmlns:w16se="http://schemas.microsoft.com/office/word/2015/wordml/symex" xmlns:wpg="http://schemas.microsoft.com/office/word/2010/wordprocessingGroup" xmlns:wpi="http://schemas.microsoft.com/office/word/2010/wordprocessingInk" xmlns:wne="http://schemas.microsoft.com/office/word/2006/wordml" xmlns:wps="http://schemas.microsoft.com/office/word/2010/wordprocessingShape" mc:Ignorable="w14 w15 w16se w16cid w16 w16cex w16sdtdh wp14">
   <w:body>
     <w:p>
       <w:pPr>
         <w:pStyle w:val="BodyText"/>
         <w:rPr>
+          <w:sz w:val="31"/>
+        </w:rPr>
+      </w:pPr>
+      <w:r>
+        <w:rPr>
           <w:sz w:val="20"/>
         </w:rPr>
-      </w:pPr>
-    </w:p>
-    <w:p>
-      <w:pPr>
-        <w:pStyle w:val="BodyText"/>
+        <w:t xml:space="preserve"> </w:t>
+      </w:r>
+      <w:r>
         <w:rPr>
           <w:sz w:val="20"/>
         </w:rPr>
-      </w:pPr>
-    </w:p>
-    <w:p>
-      <w:pPr>
-        <w:pStyle w:val="BodyText"/>
+        <w:tab/>
+      </w:r>
+      <w:r>
         <w:rPr>
           <w:sz w:val="20"/>
         </w:rPr>
-      </w:pPr>
-    </w:p>
-    <w:p>
-      <w:pPr>
-        <w:pStyle w:val="BodyText"/>
+        <w:tab/>
+      </w:r>
+      <w:r>
         <w:rPr>
           <w:sz w:val="20"/>
         </w:rPr>
-      </w:pPr>
-    </w:p>
-    <w:p>
-      <w:pPr>
-        <w:pStyle w:val="BodyText"/>
+        <w:tab/>
+      </w:r>
+      <w:r>
         <w:rPr>
           <w:sz w:val="20"/>
         </w:rPr>
-      </w:pPr>
-    </w:p>
-    <w:p>
-      <w:pPr>
-        <w:pStyle w:val="BodyText"/>
+        <w:tab/>
+      </w:r>
+      <w:r>
         <w:rPr>
           <w:sz w:val="20"/>
         </w:rPr>
-      </w:pPr>
-    </w:p>
-    <w:p>
-      <w:pPr>
-        <w:pStyle w:val="BodyText"/>
+        <w:tab/>
+      </w:r>
+      <w:r>
         <w:rPr>
           <w:sz w:val="20"/>
         </w:rPr>
-      </w:pPr>
-    </w:p>
-    <w:p>
-      <w:pPr>
-        <w:pStyle w:val="BodyText"/>
-        <w:rPr>
-          <w:sz w:val="20"/>
-        </w:rPr>
-      </w:pPr>
-    </w:p>
-    <w:p>
-      <w:pPr>
-        <w:pStyle w:val="BodyText"/>
-        <w:rPr>
-          <w:sz w:val="20"/>
-        </w:rPr>
-      </w:pPr>
-    </w:p>
-    <w:p>
-      <w:pPr>
-        <w:pStyle w:val="BodyText"/>
-        <w:rPr>
-          <w:sz w:val="20"/>
-        </w:rPr>
-      </w:pPr>
-    </w:p>
-    <w:p>
-      <w:pPr>
-        <w:pStyle w:val="BodyText"/>
-        <w:rPr>
-          <w:sz w:val="20"/>
-        </w:rPr>
-      </w:pPr>
-    </w:p>
-    <w:p>
-      <w:pPr>
-        <w:pStyle w:val="BodyText"/>
-        <w:rPr>
-          <w:sz w:val="20"/>
-        </w:rPr>
-      </w:pPr>
-    </w:p>
-    <w:p>
-      <w:pPr>
-        <w:pStyle w:val="BodyText"/>
-        <w:rPr>
-          <w:sz w:val="20"/>
-        </w:rPr>
-      </w:pPr>
-    </w:p>
-    <w:p>
-      <w:pPr>
-        <w:pStyle w:val="BodyText"/>
-        <w:rPr>
-          <w:sz w:val="20"/>
-        </w:rPr>
-      </w:pPr>
-    </w:p>
-    <w:p>
-      <w:pPr>
-        <w:pStyle w:val="BodyText"/>
-        <w:rPr>
-          <w:sz w:val="20"/>
-        </w:rPr>
-      </w:pPr>
-    </w:p>
-    <w:p>
-      <w:pPr>
-        <w:pStyle w:val="BodyText"/>
-        <w:rPr>
-          <w:sz w:val="20"/>
-        </w:rPr>
-      </w:pPr>
-    </w:p>
-    <w:p>
-      <w:pPr>
-        <w:pStyle w:val="BodyText"/>
-        <w:spacing w:before="4"/>
-        <w:rPr>
-          <w:sz w:val="11"/>
-        </w:rPr>
-      </w:pPr>
-      <w:r>
-        <w:rPr>
-          <w:noProof/>
-        </w:rPr>
-        <w:drawing>
-          <wp:anchor distT="0" distB="0" distL="0" distR="0" simplePos="0" relativeHeight="251659264" behindDoc="0" locked="0" layoutInCell="1" allowOverlap="1" wp14:anchorId="66163F84" wp14:editId="7E8FA083">
-            <wp:simplePos x="0" y="0"/>
-            <wp:positionH relativeFrom="page">
-              <wp:posOffset>844099</wp:posOffset>
-            </wp:positionH>
-            <wp:positionV relativeFrom="paragraph">
-              <wp:posOffset>107748</wp:posOffset>
-            </wp:positionV>
-            <wp:extent cx="834279" cy="989076"/>
-            <wp:effectExtent l="0" t="0" r="0" b="0"/>
-            <wp:wrapTopAndBottom/>
-            <wp:docPr id="5" name="image3.jpeg"/>
-            <wp:cNvGraphicFramePr>
-              <a:graphicFrameLocks xmlns:a="http://schemas.openxmlformats.org/drawingml/2006/main" noChangeAspect="1"/>
-            </wp:cNvGraphicFramePr>
-            <a:graphic xmlns:a="http://schemas.openxmlformats.org/drawingml/2006/main">
-              <a:graphicData uri="http://schemas.openxmlformats.org/drawingml/2006/picture">
-                <pic:pic xmlns:pic="http://schemas.openxmlformats.org/drawingml/2006/picture">
-                  <pic:nvPicPr>
-                    <pic:cNvPr id="6" name="image3.jpeg"/>
-                    <pic:cNvPicPr/>
-                  </pic:nvPicPr>
-                  <pic:blipFill>
-                    <a:blip r:embed="rId7" cstate="print"/>
-                    <a:stretch>
-                      <a:fillRect/>
-                    </a:stretch>
-                  </pic:blipFill>
-                  <pic:spPr>
-                    <a:xfrm>
-                      <a:off x="0" y="0"/>
-                      <a:ext cx="834279" cy="989076"/>
-                    </a:xfrm>
-                    <a:prstGeom prst="rect">
-                      <a:avLst/>
-                    </a:prstGeom>
-                  </pic:spPr>
-                </pic:pic>
-              </a:graphicData>
-            </a:graphic>
-          </wp:anchor>
-        </w:drawing>
-      </w:r>
-      <w:r>
-        <w:rPr>
-          <w:noProof/>
-        </w:rPr>
-        <w:drawing>
-          <wp:anchor distT="0" distB="0" distL="0" distR="0" simplePos="0" relativeHeight="2" behindDoc="0" locked="0" layoutInCell="1" allowOverlap="1" wp14:anchorId="670DC191" wp14:editId="15C7BACF">
-            <wp:simplePos x="0" y="0"/>
-            <wp:positionH relativeFrom="page">
-              <wp:posOffset>1809381</wp:posOffset>
-            </wp:positionH>
-            <wp:positionV relativeFrom="paragraph">
-              <wp:posOffset>107748</wp:posOffset>
-            </wp:positionV>
-            <wp:extent cx="893268" cy="989076"/>
-            <wp:effectExtent l="0" t="0" r="0" b="0"/>
-            <wp:wrapTopAndBottom/>
-            <wp:docPr id="7" name="image4.jpeg"/>
-            <wp:cNvGraphicFramePr>
-              <a:graphicFrameLocks xmlns:a="http://schemas.openxmlformats.org/drawingml/2006/main" noChangeAspect="1"/>
-            </wp:cNvGraphicFramePr>
-            <a:graphic xmlns:a="http://schemas.openxmlformats.org/drawingml/2006/main">
-              <a:graphicData uri="http://schemas.openxmlformats.org/drawingml/2006/picture">
-                <pic:pic xmlns:pic="http://schemas.openxmlformats.org/drawingml/2006/picture">
-                  <pic:nvPicPr>
-                    <pic:cNvPr id="8" name="image4.jpeg"/>
-                    <pic:cNvPicPr/>
-                  </pic:nvPicPr>
-                  <pic:blipFill>
-                    <a:blip r:embed="rId8" cstate="print"/>
-                    <a:stretch>
-                      <a:fillRect/>
-                    </a:stretch>
-                  </pic:blipFill>
-                  <pic:spPr>
-                    <a:xfrm>
-                      <a:off x="0" y="0"/>
-                      <a:ext cx="893268" cy="989076"/>
-                    </a:xfrm>
-                    <a:prstGeom prst="rect">
-                      <a:avLst/>
-                    </a:prstGeom>
-                  </pic:spPr>
-                </pic:pic>
-              </a:graphicData>
-            </a:graphic>
-          </wp:anchor>
-        </w:drawing>
-      </w:r>
-      <w:r>
-        <w:rPr>
-          <w:noProof/>
-        </w:rPr>
-        <w:drawing>
-          <wp:anchor distT="0" distB="0" distL="0" distR="0" simplePos="0" relativeHeight="3" behindDoc="0" locked="0" layoutInCell="1" allowOverlap="1" wp14:anchorId="2A565697" wp14:editId="4D44ABF5">
-            <wp:simplePos x="0" y="0"/>
-            <wp:positionH relativeFrom="page">
-              <wp:posOffset>2870773</wp:posOffset>
-            </wp:positionH>
-            <wp:positionV relativeFrom="paragraph">
-              <wp:posOffset>124374</wp:posOffset>
-            </wp:positionV>
-            <wp:extent cx="206463" cy="955548"/>
-            <wp:effectExtent l="0" t="0" r="0" b="0"/>
-            <wp:wrapTopAndBottom/>
-            <wp:docPr id="9" name="image5.png"/>
-            <wp:cNvGraphicFramePr>
-              <a:graphicFrameLocks xmlns:a="http://schemas.openxmlformats.org/drawingml/2006/main" noChangeAspect="1"/>
-            </wp:cNvGraphicFramePr>
-            <a:graphic xmlns:a="http://schemas.openxmlformats.org/drawingml/2006/main">
-              <a:graphicData uri="http://schemas.openxmlformats.org/drawingml/2006/picture">
-                <pic:pic xmlns:pic="http://schemas.openxmlformats.org/drawingml/2006/picture">
-                  <pic:nvPicPr>
-                    <pic:cNvPr id="10" name="image5.png"/>
-                    <pic:cNvPicPr/>
-                  </pic:nvPicPr>
-                  <pic:blipFill>
-                    <a:blip r:embed="rId9" cstate="print"/>
-                    <a:stretch>
-                      <a:fillRect/>
-                    </a:stretch>
-                  </pic:blipFill>
-                  <pic:spPr>
-                    <a:xfrm>
-                      <a:off x="0" y="0"/>
-                      <a:ext cx="206463" cy="955548"/>
-                    </a:xfrm>
-                    <a:prstGeom prst="rect">
-                      <a:avLst/>
-                    </a:prstGeom>
-                  </pic:spPr>
-                </pic:pic>
-              </a:graphicData>
-            </a:graphic>
-          </wp:anchor>
-        </w:drawing>
-      </w:r>
-      <w:r>
-        <w:rPr>
-          <w:noProof/>
-        </w:rPr>
-        <w:drawing>
-          <wp:anchor distT="0" distB="0" distL="0" distR="0" simplePos="0" relativeHeight="4" behindDoc="0" locked="0" layoutInCell="1" allowOverlap="1" wp14:anchorId="5E85AC52" wp14:editId="4930A938">
-            <wp:simplePos x="0" y="0"/>
-            <wp:positionH relativeFrom="page">
-              <wp:posOffset>3271930</wp:posOffset>
-            </wp:positionH>
-            <wp:positionV relativeFrom="paragraph">
-              <wp:posOffset>124374</wp:posOffset>
-            </wp:positionV>
-            <wp:extent cx="783717" cy="955548"/>
-            <wp:effectExtent l="0" t="0" r="0" b="0"/>
-            <wp:wrapTopAndBottom/>
-            <wp:docPr id="11" name="image6.jpeg"/>
-            <wp:cNvGraphicFramePr>
-              <a:graphicFrameLocks xmlns:a="http://schemas.openxmlformats.org/drawingml/2006/main" noChangeAspect="1"/>
-            </wp:cNvGraphicFramePr>
-            <a:graphic xmlns:a="http://schemas.openxmlformats.org/drawingml/2006/main">
-              <a:graphicData uri="http://schemas.openxmlformats.org/drawingml/2006/picture">
-                <pic:pic xmlns:pic="http://schemas.openxmlformats.org/drawingml/2006/picture">
-                  <pic:nvPicPr>
-                    <pic:cNvPr id="12" name="image6.jpeg"/>
-                    <pic:cNvPicPr/>
-                  </pic:nvPicPr>
-                  <pic:blipFill>
-                    <a:blip r:embed="rId10" cstate="print"/>
-                    <a:stretch>
-                      <a:fillRect/>
-                    </a:stretch>
-                  </pic:blipFill>
-                  <pic:spPr>
-                    <a:xfrm>
-                      <a:off x="0" y="0"/>
-                      <a:ext cx="783717" cy="955548"/>
-                    </a:xfrm>
-                    <a:prstGeom prst="rect">
-                      <a:avLst/>
-                    </a:prstGeom>
-                  </pic:spPr>
-                </pic:pic>
-              </a:graphicData>
-            </a:graphic>
-          </wp:anchor>
-        </w:drawing>
-      </w:r>
-      <w:r>
-        <w:rPr>
-          <w:noProof/>
-        </w:rPr>
-        <w:drawing>
-          <wp:anchor distT="0" distB="0" distL="0" distR="0" simplePos="0" relativeHeight="5" behindDoc="0" locked="0" layoutInCell="1" allowOverlap="1" wp14:anchorId="6AD8A49B" wp14:editId="142FB14B">
-            <wp:simplePos x="0" y="0"/>
-            <wp:positionH relativeFrom="page">
-              <wp:posOffset>4228855</wp:posOffset>
-            </wp:positionH>
-            <wp:positionV relativeFrom="paragraph">
-              <wp:posOffset>124374</wp:posOffset>
-            </wp:positionV>
-            <wp:extent cx="813211" cy="955548"/>
-            <wp:effectExtent l="0" t="0" r="0" b="0"/>
-            <wp:wrapTopAndBottom/>
-            <wp:docPr id="13" name="image7.jpeg"/>
-            <wp:cNvGraphicFramePr>
-              <a:graphicFrameLocks xmlns:a="http://schemas.openxmlformats.org/drawingml/2006/main" noChangeAspect="1"/>
-            </wp:cNvGraphicFramePr>
-            <a:graphic xmlns:a="http://schemas.openxmlformats.org/drawingml/2006/main">
-              <a:graphicData uri="http://schemas.openxmlformats.org/drawingml/2006/picture">
-                <pic:pic xmlns:pic="http://schemas.openxmlformats.org/drawingml/2006/picture">
-                  <pic:nvPicPr>
-                    <pic:cNvPr id="14" name="image7.jpeg"/>
-                    <pic:cNvPicPr/>
-                  </pic:nvPicPr>
-                  <pic:blipFill>
-                    <a:blip r:embed="rId11" cstate="print"/>
-                    <a:stretch>
-                      <a:fillRect/>
-                    </a:stretch>
-                  </pic:blipFill>
-                  <pic:spPr>
-                    <a:xfrm>
-                      <a:off x="0" y="0"/>
-                      <a:ext cx="813211" cy="955548"/>
-                    </a:xfrm>
-                    <a:prstGeom prst="rect">
-                      <a:avLst/>
-                    </a:prstGeom>
-                  </pic:spPr>
-                </pic:pic>
-              </a:graphicData>
-            </a:graphic>
-          </wp:anchor>
-        </w:drawing>
-      </w:r>
-      <w:r>
-        <w:rPr>
-          <w:noProof/>
-        </w:rPr>
-        <w:drawing>
-          <wp:anchor distT="0" distB="0" distL="0" distR="0" simplePos="0" relativeHeight="6" behindDoc="0" locked="0" layoutInCell="1" allowOverlap="1" wp14:anchorId="04B13BC7" wp14:editId="1E4EF73E">
-            <wp:simplePos x="0" y="0"/>
-            <wp:positionH relativeFrom="page">
-              <wp:posOffset>5219208</wp:posOffset>
-            </wp:positionH>
-            <wp:positionV relativeFrom="paragraph">
-              <wp:posOffset>107748</wp:posOffset>
-            </wp:positionV>
-            <wp:extent cx="893268" cy="989076"/>
-            <wp:effectExtent l="0" t="0" r="0" b="0"/>
-            <wp:wrapTopAndBottom/>
-            <wp:docPr id="15" name="image8.jpeg"/>
-            <wp:cNvGraphicFramePr>
-              <a:graphicFrameLocks xmlns:a="http://schemas.openxmlformats.org/drawingml/2006/main" noChangeAspect="1"/>
-            </wp:cNvGraphicFramePr>
-            <a:graphic xmlns:a="http://schemas.openxmlformats.org/drawingml/2006/main">
-              <a:graphicData uri="http://schemas.openxmlformats.org/drawingml/2006/picture">
-                <pic:pic xmlns:pic="http://schemas.openxmlformats.org/drawingml/2006/picture">
-                  <pic:nvPicPr>
-                    <pic:cNvPr id="16" name="image8.jpeg"/>
-                    <pic:cNvPicPr/>
-                  </pic:nvPicPr>
-                  <pic:blipFill>
-                    <a:blip r:embed="rId12" cstate="print"/>
-                    <a:stretch>
-                      <a:fillRect/>
-                    </a:stretch>
-                  </pic:blipFill>
-                  <pic:spPr>
-                    <a:xfrm>
-                      <a:off x="0" y="0"/>
-                      <a:ext cx="893268" cy="989076"/>
-                    </a:xfrm>
-                    <a:prstGeom prst="rect">
-                      <a:avLst/>
-                    </a:prstGeom>
-                  </pic:spPr>
-                </pic:pic>
-              </a:graphicData>
-            </a:graphic>
-          </wp:anchor>
-        </w:drawing>
-      </w:r>
-      <w:r>
-        <w:rPr>
-          <w:noProof/>
-        </w:rPr>
-        <w:drawing>
-          <wp:anchor distT="0" distB="0" distL="0" distR="0" simplePos="0" relativeHeight="7" behindDoc="0" locked="0" layoutInCell="1" allowOverlap="1" wp14:anchorId="566FD6F8" wp14:editId="1B96D2F2">
-            <wp:simplePos x="0" y="0"/>
-            <wp:positionH relativeFrom="page">
-              <wp:posOffset>6284779</wp:posOffset>
-            </wp:positionH>
-            <wp:positionV relativeFrom="paragraph">
-              <wp:posOffset>124374</wp:posOffset>
-            </wp:positionV>
-            <wp:extent cx="783717" cy="955548"/>
-            <wp:effectExtent l="0" t="0" r="0" b="0"/>
-            <wp:wrapTopAndBottom/>
-            <wp:docPr id="17" name="image9.jpeg"/>
-            <wp:cNvGraphicFramePr>
-              <a:graphicFrameLocks xmlns:a="http://schemas.openxmlformats.org/drawingml/2006/main" noChangeAspect="1"/>
-            </wp:cNvGraphicFramePr>
-            <a:graphic xmlns:a="http://schemas.openxmlformats.org/drawingml/2006/main">
-              <a:graphicData uri="http://schemas.openxmlformats.org/drawingml/2006/picture">
-                <pic:pic xmlns:pic="http://schemas.openxmlformats.org/drawingml/2006/picture">
-                  <pic:nvPicPr>
-                    <pic:cNvPr id="18" name="image9.jpeg"/>
-                    <pic:cNvPicPr/>
-                  </pic:nvPicPr>
-                  <pic:blipFill>
-                    <a:blip r:embed="rId13" cstate="print"/>
-                    <a:stretch>
-                      <a:fillRect/>
-                    </a:stretch>
-                  </pic:blipFill>
-                  <pic:spPr>
-                    <a:xfrm>
-                      <a:off x="0" y="0"/>
-                      <a:ext cx="783717" cy="955548"/>
-                    </a:xfrm>
-                    <a:prstGeom prst="rect">
-                      <a:avLst/>
-                    </a:prstGeom>
-                  </pic:spPr>
-                </pic:pic>
-              </a:graphicData>
-            </a:graphic>
-          </wp:anchor>
-        </w:drawing>
-      </w:r>
-    </w:p>
-    <w:p>
-      <w:pPr>
-        <w:pStyle w:val="BodyText"/>
-        <w:rPr>
-          <w:sz w:val="20"/>
-        </w:rPr>
-      </w:pPr>
-    </w:p>
-    <w:p>
-      <w:pPr>
-        <w:pStyle w:val="BodyText"/>
-        <w:rPr>
-          <w:sz w:val="20"/>
-        </w:rPr>
-      </w:pPr>
-    </w:p>
-    <w:p>
-      <w:pPr>
-        <w:pStyle w:val="BodyText"/>
-        <w:rPr>
-          <w:sz w:val="20"/>
-        </w:rPr>
-      </w:pPr>
-    </w:p>
-    <w:p>
-      <w:pPr>
-        <w:pStyle w:val="BodyText"/>
-        <w:rPr>
-          <w:sz w:val="20"/>
-        </w:rPr>
-      </w:pPr>
-    </w:p>
-    <w:p>
-      <w:pPr>
-        <w:pStyle w:val="BodyText"/>
-        <w:rPr>
-          <w:sz w:val="20"/>
-        </w:rPr>
-      </w:pPr>
-    </w:p>
-    <w:p>
-      <w:pPr>
-        <w:pStyle w:val="BodyText"/>
-        <w:rPr>
-          <w:sz w:val="20"/>
-        </w:rPr>
-      </w:pPr>
-    </w:p>
-    <w:p>
-      <w:pPr>
-        <w:pStyle w:val="BodyText"/>
-        <w:rPr>
-          <w:sz w:val="20"/>
-        </w:rPr>
-      </w:pPr>
-    </w:p>
-    <w:p>
-      <w:pPr>
-        <w:pStyle w:val="BodyText"/>
-        <w:rPr>
-          <w:sz w:val="20"/>
-        </w:rPr>
-      </w:pPr>
-    </w:p>
-    <w:p>
-      <w:pPr>
-        <w:pStyle w:val="BodyText"/>
-        <w:rPr>
-          <w:sz w:val="20"/>
-        </w:rPr>
-      </w:pPr>
-    </w:p>
-    <w:p>
-      <w:pPr>
-        <w:pStyle w:val="BodyText"/>
-        <w:rPr>
-          <w:sz w:val="20"/>
-        </w:rPr>
-      </w:pPr>
-    </w:p>
-    <w:p>
-      <w:pPr>
-        <w:pStyle w:val="BodyText"/>
-        <w:rPr>
-          <w:sz w:val="20"/>
-        </w:rPr>
-      </w:pPr>
-    </w:p>
-    <w:p>
-      <w:pPr>
-        <w:pStyle w:val="BodyText"/>
-        <w:rPr>
-          <w:sz w:val="20"/>
-        </w:rPr>
-      </w:pPr>
-    </w:p>
-    <w:p>
-      <w:pPr>
-        <w:pStyle w:val="BodyText"/>
-        <w:rPr>
-          <w:sz w:val="20"/>
-        </w:rPr>
-      </w:pPr>
-    </w:p>
-    <w:p>
-      <w:pPr>
-        <w:pStyle w:val="BodyText"/>
-        <w:rPr>
-          <w:sz w:val="20"/>
-        </w:rPr>
-      </w:pPr>
-    </w:p>
-    <w:p>
-      <w:pPr>
-        <w:pStyle w:val="BodyText"/>
-        <w:rPr>
-          <w:sz w:val="20"/>
-        </w:rPr>
-      </w:pPr>
-    </w:p>
-    <w:p>
-      <w:pPr>
-        <w:pStyle w:val="BodyText"/>
-        <w:rPr>
-          <w:sz w:val="20"/>
-        </w:rPr>
-      </w:pPr>
-    </w:p>
-    <w:p>
-      <w:pPr>
-        <w:pStyle w:val="BodyText"/>
-        <w:rPr>
-          <w:sz w:val="20"/>
-        </w:rPr>
-      </w:pPr>
-    </w:p>
-    <w:p>
-      <w:pPr>
-        <w:pStyle w:val="BodyText"/>
-        <w:rPr>
-          <w:sz w:val="20"/>
-        </w:rPr>
-      </w:pPr>
-    </w:p>
-    <w:p>
-      <w:pPr>
-        <w:pStyle w:val="BodyText"/>
-        <w:rPr>
-          <w:sz w:val="20"/>
-        </w:rPr>
-      </w:pPr>
-    </w:p>
-    <w:p>
-      <w:pPr>
-        <w:pStyle w:val="BodyText"/>
-        <w:rPr>
-          <w:sz w:val="20"/>
-        </w:rPr>
-      </w:pPr>
-    </w:p>
-    <w:p>
-      <w:pPr>
-        <w:pStyle w:val="BodyText"/>
-        <w:rPr>
-          <w:sz w:val="20"/>
-        </w:rPr>
-      </w:pPr>
-    </w:p>
-    <w:p>
-      <w:pPr>
-        <w:pStyle w:val="BodyText"/>
-        <w:rPr>
-          <w:sz w:val="20"/>
-        </w:rPr>
-      </w:pPr>
-    </w:p>
-    <w:p>
-      <w:pPr>
-        <w:pStyle w:val="BodyText"/>
-        <w:rPr>
-          <w:sz w:val="20"/>
-        </w:rPr>
-      </w:pPr>
-    </w:p>
-    <w:p>
-      <w:pPr>
-        <w:pStyle w:val="BodyText"/>
-        <w:rPr>
-          <w:sz w:val="20"/>
-        </w:rPr>
-      </w:pPr>
-    </w:p>
-    <w:p>
-      <w:pPr>
-        <w:pStyle w:val="BodyText"/>
-        <w:rPr>
-          <w:sz w:val="20"/>
-        </w:rPr>
-      </w:pPr>
-    </w:p>
-    <w:p>
-      <w:pPr>
-        <w:pStyle w:val="BodyText"/>
-        <w:rPr>
-          <w:sz w:val="20"/>
-        </w:rPr>
-      </w:pPr>
-    </w:p>
-    <w:p>
-      <w:pPr>
-        <w:pStyle w:val="BodyText"/>
-        <w:rPr>
-          <w:sz w:val="20"/>
-        </w:rPr>
-      </w:pPr>
-    </w:p>
-    <w:p>
-      <w:pPr>
-        <w:pStyle w:val="BodyText"/>
-        <w:rPr>
-          <w:sz w:val="20"/>
-        </w:rPr>
-      </w:pPr>
-    </w:p>
-    <w:p>
-      <w:pPr>
-        <w:pStyle w:val="BodyText"/>
-        <w:rPr>
-          <w:sz w:val="20"/>
-        </w:rPr>
-      </w:pPr>
-    </w:p>
-    <w:p>
-      <w:pPr>
-        <w:pStyle w:val="BodyText"/>
-        <w:rPr>
-          <w:sz w:val="20"/>
-        </w:rPr>
-      </w:pPr>
-    </w:p>
-    <w:p>
-      <w:pPr>
-        <w:pStyle w:val="BodyText"/>
-        <w:rPr>
-          <w:sz w:val="20"/>
-        </w:rPr>
-      </w:pPr>
-    </w:p>
-    <w:p>
-      <w:pPr>
-        <w:pStyle w:val="BodyText"/>
-        <w:rPr>
-          <w:sz w:val="20"/>
-        </w:rPr>
-      </w:pPr>
-    </w:p>
-    <w:p>
-      <w:pPr>
-        <w:pStyle w:val="BodyText"/>
-        <w:rPr>
-          <w:sz w:val="20"/>
-        </w:rPr>
-      </w:pPr>
-    </w:p>
-    <w:p>
-      <w:pPr>
-        <w:pStyle w:val="BodyText"/>
-        <w:rPr>
-          <w:sz w:val="20"/>
-        </w:rPr>
-      </w:pPr>
-    </w:p>
-    <w:p>
-      <w:pPr>
-        <w:pStyle w:val="BodyText"/>
-        <w:rPr>
-          <w:sz w:val="20"/>
-        </w:rPr>
-      </w:pPr>
-    </w:p>
-    <w:p>
-      <w:pPr>
-        <w:pStyle w:val="BodyText"/>
-        <w:spacing w:before="8"/>
-        <w:rPr>
-          <w:sz w:val="24"/>
-        </w:rPr>
-      </w:pPr>
-    </w:p>
-    <w:p>
-      <w:pPr>
-        <w:rPr>
-          <w:sz w:val="34"/>
-        </w:rPr>
-        <w:sectPr>
-          <w:type w:val="continuous"/>
-          <w:pgSz w:w="12240" w:h="15840"/>
-          <w:pgMar w:top="40" w:right="0" w:bottom="0" w:left="0" w:header="720" w:footer="720" w:gutter="0"/>
-          <w:cols w:space="720"/>
-        </w:sectPr>
-      </w:pPr>
-    </w:p>
-    <w:p>
-      <w:pPr>
-        <w:pStyle w:val="BodyText"/>
-        <w:spacing w:before="9"/>
-        <w:rPr>
-          <w:sz w:val="16"/>
-        </w:rPr>
-      </w:pPr>
-    </w:p>
-    <w:p>
-      <w:pPr>
-        <w:rPr>
-          <w:sz w:val="16"/>
-        </w:rPr>
-        <w:sectPr>
-          <w:headerReference w:type="default" r:id="rId14"/>
-          <w:footerReference w:type="default" r:id="rId15"/>
-          <w:pgSz w:w="12240" w:h="15840"/>
-          <w:pgMar w:top="660" w:right="0" w:bottom="320" w:left="0" w:header="19" w:footer="136" w:gutter="0"/>
-          <w:pgNumType w:start="2"/>
-          <w:cols w:space="720"/>
-        </w:sectPr>
-      </w:pPr>
-    </w:p>
-    <w:p>
-      <w:pPr>
-        <w:pStyle w:val="BodyText"/>
-        <w:rPr>
-          <w:sz w:val="36"/>
-        </w:rPr>
-      </w:pPr>
-    </w:p>
-    <w:p>
-      <w:pPr>
-        <w:pStyle w:val="BodyText"/>
-        <w:spacing w:before="8"/>
-        <w:rPr>
-          <w:sz w:val="31"/>
-        </w:rPr>
-      </w:pPr>
+        <w:tab/>
+      </w:r>
+      <w:r>
+        <w:rPr>
+          <w:b/>
+          <w:bCs/>
+          <w:color w:val="4F81BC"/>
+          <w:sz w:val="32"/>
+          <w:szCs w:val="32"/>
+        </w:rPr>
+        <w:t>Friction</w:t>
+      </w:r>
     </w:p>
     <w:p>
       <w:pPr>
         <w:pStyle w:val="Heading1"/>
         <w:spacing w:before="1"/>
-      </w:pPr>
-      <w:r>
         <w:rPr>
           <w:color w:val="4F81BC"/>
         </w:rPr>
+      </w:pPr>
+      <w:r>
+        <w:rPr>
+          <w:color w:val="4F81BC"/>
+        </w:rPr>
         <w:t>Force of Friction</w:t>
       </w:r>
-    </w:p>
-    <w:p>
-      <w:pPr>
-        <w:spacing w:before="103"/>
-        <w:ind w:left="720"/>
-        <w:rPr>
-          <w:b/>
-          <w:sz w:val="36"/>
-        </w:rPr>
-      </w:pPr>
-      <w:r>
-        <w:br w:type="column"/>
-      </w:r>
-      <w:r>
-        <w:rPr>
-          <w:b/>
-          <w:color w:val="256FB8"/>
-          <w:sz w:val="36"/>
-        </w:rPr>
-        <w:t>Friction</w:t>
-      </w:r>
-    </w:p>
-    <w:p>
-      <w:pPr>
-        <w:rPr>
-          <w:sz w:val="36"/>
-        </w:rPr>
-        <w:sectPr>
-          <w:type w:val="continuous"/>
-          <w:pgSz w:w="12240" w:h="15840"/>
-          <w:pgMar w:top="40" w:right="0" w:bottom="0" w:left="0" w:header="720" w:footer="720" w:gutter="0"/>
-          <w:cols w:num="2" w:space="720" w:equalWidth="0">
-            <w:col w:w="3290" w:space="1435"/>
-            <w:col w:w="7515"/>
-          </w:cols>
-        </w:sectPr>
-      </w:pPr>
     </w:p>
     <w:p>
       <w:pPr>
@@ -896,8 +106,8 @@
           <w:sz w:val="2"/>
         </w:rPr>
         <w:pict w14:anchorId="712129B4">
-          <v:group id="_x0000_s1081" style="width:496.25pt;height:.5pt;mso-position-horizontal-relative:char;mso-position-vertical-relative:line" coordsize="9925,10">
-            <v:rect id="_x0000_s1082" style="position:absolute;width:9925;height:10" fillcolor="#4f81bc" stroked="f"/>
+          <v:group id="_x0000_s2105" style="width:496.25pt;height:.5pt;mso-position-horizontal-relative:char;mso-position-vertical-relative:line" coordsize="9925,10">
+            <v:rect id="_x0000_s2106" style="position:absolute;width:9925;height:10" fillcolor="#4f81bc" stroked="f"/>
             <w10:anchorlock/>
           </v:group>
         </w:pict>
@@ -972,7 +182,7 @@
       </w:pPr>
       <w:r>
         <w:pict w14:anchorId="2049DB4C">
-          <v:group id="_x0000_s1078" style="position:absolute;margin-left:207.25pt;margin-top:14.55pt;width:197.3pt;height:91.25pt;z-index:-15723008;mso-wrap-distance-left:0;mso-wrap-distance-right:0;mso-position-horizontal-relative:page" coordorigin="4145,291" coordsize="3946,1825">
+          <v:group id="_x0000_s2102" style="position:absolute;margin-left:207.25pt;margin-top:14.55pt;width:197.3pt;height:91.25pt;z-index:-15723008;mso-wrap-distance-left:0;mso-wrap-distance-right:0;mso-position-horizontal-relative:page" coordorigin="4145,291" coordsize="3946,1825">
             <v:shapetype id="_x0000_t75" coordsize="21600,21600" o:spt="75" o:preferrelative="t" path="m@4@5l@4@11@9@11@9@5xe" filled="f" stroked="f">
               <v:stroke joinstyle="miter"/>
               <v:formulas>
@@ -992,10 +202,10 @@
               <v:path o:extrusionok="f" gradientshapeok="t" o:connecttype="rect"/>
               <o:lock v:ext="edit" aspectratio="t"/>
             </v:shapetype>
-            <v:shape id="_x0000_s1080" type="#_x0000_t75" style="position:absolute;left:4185;top:392;width:3854;height:1671">
-              <v:imagedata r:id="rId16" o:title=""/>
+            <v:shape id="_x0000_s2104" type="#_x0000_t75" style="position:absolute;left:4185;top:392;width:3854;height:1671">
+              <v:imagedata r:id="rId7" o:title=""/>
             </v:shape>
-            <v:rect id="_x0000_s1079" style="position:absolute;left:4165;top:310;width:3906;height:1785" filled="f" strokeweight="2pt"/>
+            <v:rect id="_x0000_s2103" style="position:absolute;left:4165;top:310;width:3906;height:1785" filled="f" strokeweight="2pt"/>
             <w10:wrap type="topAndBottom" anchorx="page"/>
           </v:group>
         </w:pict>
@@ -1069,7 +279,7 @@
       </w:pPr>
       <w:r>
         <w:pict w14:anchorId="4C6EC4A8">
-          <v:rect id="_x0000_s1077" style="position:absolute;margin-left:34.6pt;margin-top:7.2pt;width:496.25pt;height:.5pt;z-index:-15722496;mso-wrap-distance-left:0;mso-wrap-distance-right:0;mso-position-horizontal-relative:page" fillcolor="#4f81bc" stroked="f">
+          <v:rect id="_x0000_s2101" style="position:absolute;margin-left:34.6pt;margin-top:7.2pt;width:496.25pt;height:.5pt;z-index:-15722496;mso-wrap-distance-left:0;mso-wrap-distance-right:0;mso-position-horizontal-relative:page" fillcolor="#4f81bc" stroked="f">
             <w10:wrap type="topAndBottom" anchorx="page"/>
           </v:rect>
         </w:pict>
@@ -1343,7 +553,7 @@
                     <pic:cNvPicPr/>
                   </pic:nvPicPr>
                   <pic:blipFill>
-                    <a:blip r:embed="rId17" cstate="print"/>
+                    <a:blip r:embed="rId8" cstate="print"/>
                     <a:stretch>
                       <a:fillRect/>
                     </a:stretch>
@@ -1490,11 +700,11 @@
       </w:pPr>
       <w:r>
         <w:pict w14:anchorId="73D97CC1">
-          <v:group id="_x0000_s1074" style="position:absolute;margin-left:139pt;margin-top:16.6pt;width:333.85pt;height:113.6pt;z-index:-15721472;mso-wrap-distance-left:0;mso-wrap-distance-right:0;mso-position-horizontal-relative:page" coordorigin="2780,332" coordsize="6677,2272">
-            <v:shape id="_x0000_s1076" type="#_x0000_t75" style="position:absolute;left:2820;top:371;width:6597;height:1989">
-              <v:imagedata r:id="rId18" o:title=""/>
+          <v:group id="_x0000_s2098" style="position:absolute;margin-left:139pt;margin-top:16.6pt;width:333.85pt;height:113.6pt;z-index:-15721472;mso-wrap-distance-left:0;mso-wrap-distance-right:0;mso-position-horizontal-relative:page" coordorigin="2780,332" coordsize="6677,2272">
+            <v:shape id="_x0000_s2100" type="#_x0000_t75" style="position:absolute;left:2820;top:371;width:6597;height:1989">
+              <v:imagedata r:id="rId9" o:title=""/>
             </v:shape>
-            <v:rect id="_x0000_s1075" style="position:absolute;left:2800;top:351;width:6637;height:2232" filled="f" strokeweight="2pt"/>
+            <v:rect id="_x0000_s2099" style="position:absolute;left:2800;top:351;width:6637;height:2232" filled="f" strokeweight="2pt"/>
             <w10:wrap type="topAndBottom" anchorx="page"/>
           </v:group>
         </w:pict>
@@ -1542,16 +752,7 @@
         <w:t>harder.</w:t>
       </w:r>
     </w:p>
-    <w:p>
-      <w:pPr>
-        <w:sectPr>
-          <w:type w:val="continuous"/>
-          <w:pgSz w:w="12240" w:h="15840"/>
-          <w:pgMar w:top="40" w:right="0" w:bottom="0" w:left="0" w:header="720" w:footer="720" w:gutter="0"/>
-          <w:cols w:space="720"/>
-        </w:sectPr>
-      </w:pPr>
-    </w:p>
+    <w:p/>
     <w:p>
       <w:pPr>
         <w:pStyle w:val="BodyText"/>
@@ -1599,7 +800,7 @@
       </w:pPr>
       <w:r>
         <w:pict w14:anchorId="7993FF35">
-          <v:rect id="_x0000_s1073" style="position:absolute;margin-left:34.6pt;margin-top:7.15pt;width:496.25pt;height:.5pt;z-index:-15720960;mso-wrap-distance-left:0;mso-wrap-distance-right:0;mso-position-horizontal-relative:page" fillcolor="#4f81bc" stroked="f">
+          <v:rect id="_x0000_s2097" style="position:absolute;margin-left:34.6pt;margin-top:7.15pt;width:496.25pt;height:.5pt;z-index:-15720960;mso-wrap-distance-left:0;mso-wrap-distance-right:0;mso-position-horizontal-relative:page" fillcolor="#4f81bc" stroked="f">
             <w10:wrap type="topAndBottom" anchorx="page"/>
           </v:rect>
         </w:pict>
@@ -1634,33 +835,33 @@
       </w:pPr>
       <w:r>
         <w:pict w14:anchorId="3DB28146">
-          <v:group id="_x0000_s1061" style="position:absolute;left:0;text-align:left;margin-left:79.55pt;margin-top:20.85pt;width:457.2pt;height:242.2pt;z-index:-15718400;mso-wrap-distance-left:0;mso-wrap-distance-right:0;mso-position-horizontal-relative:page" coordorigin="1591,417" coordsize="9144,4844">
-            <v:shape id="_x0000_s1072" type="#_x0000_t75" style="position:absolute;left:1591;top:2025;width:2765;height:1620">
-              <v:imagedata r:id="rId19" o:title=""/>
+          <v:group id="_x0000_s2085" style="position:absolute;left:0;text-align:left;margin-left:79.55pt;margin-top:20.85pt;width:457.2pt;height:242.2pt;z-index:-15718400;mso-wrap-distance-left:0;mso-wrap-distance-right:0;mso-position-horizontal-relative:page" coordorigin="1591,417" coordsize="9144,4844">
+            <v:shape id="_x0000_s2096" type="#_x0000_t75" style="position:absolute;left:1591;top:2025;width:2765;height:1620">
+              <v:imagedata r:id="rId10" o:title=""/>
             </v:shape>
-            <v:shape id="_x0000_s1071" type="#_x0000_t75" style="position:absolute;left:4132;top:1233;width:2225;height:1664">
-              <v:imagedata r:id="rId20" o:title=""/>
+            <v:shape id="_x0000_s2095" type="#_x0000_t75" style="position:absolute;left:4132;top:1233;width:2225;height:1664">
+              <v:imagedata r:id="rId11" o:title=""/>
             </v:shape>
-            <v:shape id="_x0000_s1070" type="#_x0000_t75" style="position:absolute;left:5976;top:417;width:4760;height:1767">
-              <v:imagedata r:id="rId21" o:title=""/>
+            <v:shape id="_x0000_s2094" type="#_x0000_t75" style="position:absolute;left:5976;top:417;width:4760;height:1767">
+              <v:imagedata r:id="rId12" o:title=""/>
             </v:shape>
-            <v:shape id="_x0000_s1069" type="#_x0000_t75" style="position:absolute;left:4147;top:2824;width:2204;height:72">
-              <v:imagedata r:id="rId22" o:title=""/>
+            <v:shape id="_x0000_s2093" type="#_x0000_t75" style="position:absolute;left:4147;top:2824;width:2204;height:72">
+              <v:imagedata r:id="rId13" o:title=""/>
             </v:shape>
-            <v:shape id="_x0000_s1068" type="#_x0000_t75" style="position:absolute;left:5976;top:1859;width:4760;height:1923">
-              <v:imagedata r:id="rId23" o:title=""/>
+            <v:shape id="_x0000_s2092" type="#_x0000_t75" style="position:absolute;left:5976;top:1859;width:4760;height:1923">
+              <v:imagedata r:id="rId14" o:title=""/>
             </v:shape>
-            <v:shape id="_x0000_s1067" type="#_x0000_t75" style="position:absolute;left:4132;top:2824;width:2225;height:1656">
-              <v:imagedata r:id="rId24" o:title=""/>
+            <v:shape id="_x0000_s2091" type="#_x0000_t75" style="position:absolute;left:4132;top:2824;width:2225;height:1656">
+              <v:imagedata r:id="rId15" o:title=""/>
             </v:shape>
-            <v:shape id="_x0000_s1066" type="#_x0000_t75" style="position:absolute;left:5976;top:3450;width:4760;height:1810">
-              <v:imagedata r:id="rId25" o:title=""/>
+            <v:shape id="_x0000_s2090" type="#_x0000_t75" style="position:absolute;left:5976;top:3450;width:4760;height:1810">
+              <v:imagedata r:id="rId16" o:title=""/>
             </v:shape>
             <v:shapetype id="_x0000_t202" coordsize="21600,21600" o:spt="202" path="m,l,21600r21600,l21600,xe">
               <v:stroke joinstyle="miter"/>
               <v:path gradientshapeok="t" o:connecttype="rect"/>
             </v:shapetype>
-            <v:shape id="_x0000_s1065" type="#_x0000_t202" style="position:absolute;left:7598;top:968;width:1637;height:589" filled="f" stroked="f">
+            <v:shape id="_x0000_s2089" type="#_x0000_t202" style="position:absolute;left:7598;top:968;width:1637;height:589" filled="f" stroked="f">
               <v:textbox inset="0,0,0,0">
                 <w:txbxContent>
                   <w:p>
@@ -1707,7 +908,7 @@
                 </w:txbxContent>
               </v:textbox>
             </v:shape>
-            <v:shape id="_x0000_s1064" type="#_x0000_t202" style="position:absolute;left:2579;top:2723;width:862;height:258" filled="f" stroked="f">
+            <v:shape id="_x0000_s2088" type="#_x0000_t202" style="position:absolute;left:2579;top:2723;width:862;height:258" filled="f" stroked="f">
               <v:textbox inset="0,0,0,0">
                 <w:txbxContent>
                   <w:p>
@@ -1729,7 +930,7 @@
                 </w:txbxContent>
               </v:textbox>
             </v:shape>
-            <v:shape id="_x0000_s1063" type="#_x0000_t202" style="position:absolute;left:7204;top:2561;width:2428;height:589" filled="f" stroked="f">
+            <v:shape id="_x0000_s2087" type="#_x0000_t202" style="position:absolute;left:7204;top:2561;width:2428;height:589" filled="f" stroked="f">
               <v:textbox inset="0,0,0,0">
                 <w:txbxContent>
                   <w:p>
@@ -1782,7 +983,7 @@
                 </w:txbxContent>
               </v:textbox>
             </v:shape>
-            <v:shape id="_x0000_s1062" type="#_x0000_t202" style="position:absolute;left:7530;top:4152;width:1770;height:590" filled="f" stroked="f">
+            <v:shape id="_x0000_s2086" type="#_x0000_t202" style="position:absolute;left:7530;top:4152;width:1770;height:590" filled="f" stroked="f">
               <v:textbox inset="0,0,0,0">
                 <w:txbxContent>
                   <w:p>
@@ -2136,7 +1337,7 @@
       </w:pPr>
       <w:r>
         <w:pict w14:anchorId="04163F5D">
-          <v:rect id="_x0000_s1060" style="position:absolute;margin-left:34.6pt;margin-top:7.15pt;width:496.25pt;height:.5pt;z-index:-15717888;mso-wrap-distance-left:0;mso-wrap-distance-right:0;mso-position-horizontal-relative:page" fillcolor="#4f81bc" stroked="f">
+          <v:rect id="_x0000_s2084" style="position:absolute;margin-left:34.6pt;margin-top:7.15pt;width:496.25pt;height:.5pt;z-index:-15717888;mso-wrap-distance-left:0;mso-wrap-distance-right:0;mso-position-horizontal-relative:page" fillcolor="#4f81bc" stroked="f">
             <w10:wrap type="topAndBottom" anchorx="page"/>
           </v:rect>
         </w:pict>
@@ -2323,6 +1524,8 @@
           <w:sz w:val="23"/>
         </w:rPr>
         <w:sectPr>
+          <w:headerReference w:type="default" r:id="rId17"/>
+          <w:footerReference w:type="default" r:id="rId18"/>
           <w:pgSz w:w="12240" w:h="15840"/>
           <w:pgMar w:top="660" w:right="0" w:bottom="320" w:left="0" w:header="19" w:footer="136" w:gutter="0"/>
           <w:cols w:space="720"/>
@@ -2408,19 +1611,11 @@
         </w:rPr>
         <w:t xml:space="preserve">We </w:t>
       </w:r>
-      <w:proofErr w:type="gramStart"/>
-      <w:r>
-        <w:rPr>
-          <w:sz w:val="23"/>
-        </w:rPr>
-        <w:t>are able to</w:t>
-      </w:r>
-      <w:proofErr w:type="gramEnd"/>
-      <w:r>
-        <w:rPr>
-          <w:sz w:val="23"/>
-        </w:rPr>
-        <w:t xml:space="preserve"> </w:t>
+      <w:r>
+        <w:rPr>
+          <w:sz w:val="23"/>
+        </w:rPr>
+        <w:t xml:space="preserve">are able to </w:t>
       </w:r>
       <w:r>
         <w:rPr>
@@ -2833,22 +2028,22 @@
       </w:pPr>
       <w:r>
         <w:pict w14:anchorId="64897999">
-          <v:group id="_x0000_s1057" style="position:absolute;margin-left:173.95pt;margin-top:30.6pt;width:151.25pt;height:91.4pt;z-index:-15717376;mso-wrap-distance-left:0;mso-wrap-distance-right:0;mso-position-horizontal-relative:page" coordorigin="3479,612" coordsize="3025,1828">
-            <v:shape id="_x0000_s1059" type="#_x0000_t75" style="position:absolute;left:3632;top:752;width:2731;height:1503">
-              <v:imagedata r:id="rId26" o:title=""/>
+          <v:group id="_x0000_s2081" style="position:absolute;margin-left:173.95pt;margin-top:30.6pt;width:151.25pt;height:91.4pt;z-index:-15717376;mso-wrap-distance-left:0;mso-wrap-distance-right:0;mso-position-horizontal-relative:page" coordorigin="3479,612" coordsize="3025,1828">
+            <v:shape id="_x0000_s2083" type="#_x0000_t75" style="position:absolute;left:3632;top:752;width:2731;height:1503">
+              <v:imagedata r:id="rId19" o:title=""/>
             </v:shape>
-            <v:rect id="_x0000_s1058" style="position:absolute;left:3499;top:631;width:2985;height:1788" filled="f" strokeweight="2pt"/>
+            <v:rect id="_x0000_s2082" style="position:absolute;left:3499;top:631;width:2985;height:1788" filled="f" strokeweight="2pt"/>
             <w10:wrap type="topAndBottom" anchorx="page"/>
           </v:group>
         </w:pict>
       </w:r>
       <w:r>
         <w:pict w14:anchorId="090ABFDF">
-          <v:group id="_x0000_s1054" style="position:absolute;margin-left:335.05pt;margin-top:15.6pt;width:102.55pt;height:106.1pt;z-index:-15716864;mso-wrap-distance-left:0;mso-wrap-distance-right:0;mso-position-horizontal-relative:page" coordorigin="6701,312" coordsize="2051,2122">
-            <v:shape id="_x0000_s1056" type="#_x0000_t75" style="position:absolute;left:6740;top:351;width:1971;height:2042">
-              <v:imagedata r:id="rId27" o:title=""/>
+          <v:group id="_x0000_s2078" style="position:absolute;margin-left:335.05pt;margin-top:15.6pt;width:102.55pt;height:106.1pt;z-index:-15716864;mso-wrap-distance-left:0;mso-wrap-distance-right:0;mso-position-horizontal-relative:page" coordorigin="6701,312" coordsize="2051,2122">
+            <v:shape id="_x0000_s2080" type="#_x0000_t75" style="position:absolute;left:6740;top:351;width:1971;height:2042">
+              <v:imagedata r:id="rId20" o:title=""/>
             </v:shape>
-            <v:rect id="_x0000_s1055" style="position:absolute;left:6720;top:331;width:2011;height:2082" filled="f" strokeweight="2pt"/>
+            <v:rect id="_x0000_s2079" style="position:absolute;left:6720;top:331;width:2011;height:2082" filled="f" strokeweight="2pt"/>
             <w10:wrap type="topAndBottom" anchorx="page"/>
           </v:group>
         </w:pict>
@@ -2932,11 +2127,11 @@
           <w:sz w:val="20"/>
         </w:rPr>
         <w:pict w14:anchorId="5D9940A4">
-          <v:group id="_x0000_s1051" style="width:103.5pt;height:120.25pt;mso-position-horizontal-relative:char;mso-position-vertical-relative:line" coordsize="2070,2405">
-            <v:shape id="_x0000_s1053" type="#_x0000_t75" style="position:absolute;left:40;top:40;width:1990;height:2325">
-              <v:imagedata r:id="rId28" o:title=""/>
+          <v:group id="_x0000_s2075" style="width:103.5pt;height:120.25pt;mso-position-horizontal-relative:char;mso-position-vertical-relative:line" coordsize="2070,2405">
+            <v:shape id="_x0000_s2077" type="#_x0000_t75" style="position:absolute;left:40;top:40;width:1990;height:2325">
+              <v:imagedata r:id="rId21" o:title=""/>
             </v:shape>
-            <v:rect id="_x0000_s1052" style="position:absolute;left:20;top:20;width:2030;height:2365" filled="f" strokeweight="2pt"/>
+            <v:rect id="_x0000_s2076" style="position:absolute;left:20;top:20;width:2030;height:2365" filled="f" strokeweight="2pt"/>
             <w10:anchorlock/>
           </v:group>
         </w:pict>
@@ -3006,11 +2201,11 @@
           <w:sz w:val="20"/>
         </w:rPr>
         <w:pict w14:anchorId="685129B6">
-          <v:group id="_x0000_s1048" style="width:103.5pt;height:103.5pt;mso-position-horizontal-relative:char;mso-position-vertical-relative:line" coordsize="2070,2070">
-            <v:shape id="_x0000_s1050" type="#_x0000_t75" style="position:absolute;left:89;top:39;width:1940;height:1990">
-              <v:imagedata r:id="rId29" o:title=""/>
+          <v:group id="_x0000_s2072" style="width:103.5pt;height:103.5pt;mso-position-horizontal-relative:char;mso-position-vertical-relative:line" coordsize="2070,2070">
+            <v:shape id="_x0000_s2074" type="#_x0000_t75" style="position:absolute;left:89;top:39;width:1940;height:1990">
+              <v:imagedata r:id="rId22" o:title=""/>
             </v:shape>
-            <v:rect id="_x0000_s1049" style="position:absolute;left:20;top:20;width:2030;height:2030" filled="f" strokeweight="2pt"/>
+            <v:rect id="_x0000_s2073" style="position:absolute;left:20;top:20;width:2030;height:2030" filled="f" strokeweight="2pt"/>
             <w10:anchorlock/>
           </v:group>
         </w:pict>
@@ -3086,11 +2281,11 @@
       </w:pPr>
       <w:r>
         <w:pict w14:anchorId="0CBA2494">
-          <v:group id="_x0000_s1045" style="position:absolute;margin-left:242.5pt;margin-top:15.75pt;width:127.45pt;height:85.4pt;z-index:-15715328;mso-wrap-distance-left:0;mso-wrap-distance-right:0;mso-position-horizontal-relative:page" coordorigin="4850,315" coordsize="2549,1708">
-            <v:shape id="_x0000_s1047" type="#_x0000_t75" style="position:absolute;left:4984;top:355;width:2310;height:1628">
-              <v:imagedata r:id="rId30" o:title=""/>
+          <v:group id="_x0000_s2069" style="position:absolute;margin-left:242.5pt;margin-top:15.75pt;width:127.45pt;height:85.4pt;z-index:-15715328;mso-wrap-distance-left:0;mso-wrap-distance-right:0;mso-position-horizontal-relative:page" coordorigin="4850,315" coordsize="2549,1708">
+            <v:shape id="_x0000_s2071" type="#_x0000_t75" style="position:absolute;left:4984;top:355;width:2310;height:1628">
+              <v:imagedata r:id="rId23" o:title=""/>
             </v:shape>
-            <v:rect id="_x0000_s1046" style="position:absolute;left:4870;top:335;width:2509;height:1668" filled="f" strokeweight="2pt"/>
+            <v:rect id="_x0000_s2070" style="position:absolute;left:4870;top:335;width:2509;height:1668" filled="f" strokeweight="2pt"/>
             <w10:wrap type="topAndBottom" anchorx="page"/>
           </v:group>
         </w:pict>
@@ -3184,33 +2379,33 @@
       </w:pPr>
       <w:r>
         <w:pict w14:anchorId="5C1A0619">
-          <v:group id="_x0000_s1042" style="position:absolute;margin-left:130.9pt;margin-top:18.7pt;width:110.05pt;height:112.15pt;z-index:-15714816;mso-wrap-distance-left:0;mso-wrap-distance-right:0;mso-position-horizontal-relative:page" coordorigin="2618,374" coordsize="2201,2243">
-            <v:shape id="_x0000_s1044" type="#_x0000_t75" style="position:absolute;left:2658;top:414;width:2121;height:2163">
-              <v:imagedata r:id="rId31" o:title=""/>
+          <v:group id="_x0000_s2066" style="position:absolute;margin-left:130.9pt;margin-top:18.7pt;width:110.05pt;height:112.15pt;z-index:-15714816;mso-wrap-distance-left:0;mso-wrap-distance-right:0;mso-position-horizontal-relative:page" coordorigin="2618,374" coordsize="2201,2243">
+            <v:shape id="_x0000_s2068" type="#_x0000_t75" style="position:absolute;left:2658;top:414;width:2121;height:2163">
+              <v:imagedata r:id="rId24" o:title=""/>
             </v:shape>
-            <v:rect id="_x0000_s1043" style="position:absolute;left:2638;top:394;width:2161;height:2203" filled="f" strokeweight="2pt"/>
+            <v:rect id="_x0000_s2067" style="position:absolute;left:2638;top:394;width:2161;height:2203" filled="f" strokeweight="2pt"/>
             <w10:wrap type="topAndBottom" anchorx="page"/>
           </v:group>
         </w:pict>
       </w:r>
       <w:r>
         <w:pict w14:anchorId="6D68E018">
-          <v:group id="_x0000_s1039" style="position:absolute;margin-left:251.5pt;margin-top:17.2pt;width:112.55pt;height:113.35pt;z-index:-15714304;mso-wrap-distance-left:0;mso-wrap-distance-right:0;mso-position-horizontal-relative:page" coordorigin="5030,344" coordsize="2251,2267">
-            <v:shape id="_x0000_s1041" type="#_x0000_t75" style="position:absolute;left:5070;top:384;width:2171;height:2187">
-              <v:imagedata r:id="rId32" o:title=""/>
+          <v:group id="_x0000_s2063" style="position:absolute;margin-left:251.5pt;margin-top:17.2pt;width:112.55pt;height:113.35pt;z-index:-15714304;mso-wrap-distance-left:0;mso-wrap-distance-right:0;mso-position-horizontal-relative:page" coordorigin="5030,344" coordsize="2251,2267">
+            <v:shape id="_x0000_s2065" type="#_x0000_t75" style="position:absolute;left:5070;top:384;width:2171;height:2187">
+              <v:imagedata r:id="rId25" o:title=""/>
             </v:shape>
-            <v:rect id="_x0000_s1040" style="position:absolute;left:5050;top:364;width:2211;height:2227" filled="f" strokeweight="2pt"/>
+            <v:rect id="_x0000_s2064" style="position:absolute;left:5050;top:364;width:2211;height:2227" filled="f" strokeweight="2pt"/>
             <w10:wrap type="topAndBottom" anchorx="page"/>
           </v:group>
         </w:pict>
       </w:r>
       <w:r>
         <w:pict w14:anchorId="6B69F1F3">
-          <v:group id="_x0000_s1036" style="position:absolute;margin-left:372.1pt;margin-top:15.7pt;width:109.3pt;height:114.65pt;z-index:-15713792;mso-wrap-distance-left:0;mso-wrap-distance-right:0;mso-position-horizontal-relative:page" coordorigin="7442,314" coordsize="2186,2293">
-            <v:shape id="_x0000_s1038" type="#_x0000_t75" style="position:absolute;left:7481;top:354;width:2106;height:2213">
-              <v:imagedata r:id="rId33" o:title=""/>
+          <v:group id="_x0000_s2060" style="position:absolute;margin-left:372.1pt;margin-top:15.7pt;width:109.3pt;height:114.65pt;z-index:-15713792;mso-wrap-distance-left:0;mso-wrap-distance-right:0;mso-position-horizontal-relative:page" coordorigin="7442,314" coordsize="2186,2293">
+            <v:shape id="_x0000_s2062" type="#_x0000_t75" style="position:absolute;left:7481;top:354;width:2106;height:2213">
+              <v:imagedata r:id="rId26" o:title=""/>
             </v:shape>
-            <v:rect id="_x0000_s1037" style="position:absolute;left:7461;top:334;width:2146;height:2253" filled="f" strokeweight="2pt"/>
+            <v:rect id="_x0000_s2061" style="position:absolute;left:7461;top:334;width:2146;height:2253" filled="f" strokeweight="2pt"/>
             <w10:wrap type="topAndBottom" anchorx="page"/>
           </v:group>
         </w:pict>
@@ -3322,22 +2517,22 @@
       </w:pPr>
       <w:r>
         <w:pict w14:anchorId="5A73F395">
-          <v:group id="_x0000_s1033" style="position:absolute;margin-left:183.7pt;margin-top:18.05pt;width:133pt;height:91.65pt;z-index:-15713280;mso-wrap-distance-left:0;mso-wrap-distance-right:0;mso-position-horizontal-relative:page" coordorigin="3674,361" coordsize="2660,1833">
-            <v:shape id="_x0000_s1035" type="#_x0000_t75" style="position:absolute;left:3714;top:401;width:2580;height:1753">
-              <v:imagedata r:id="rId34" o:title=""/>
+          <v:group id="_x0000_s2057" style="position:absolute;margin-left:183.7pt;margin-top:18.05pt;width:133pt;height:91.65pt;z-index:-15713280;mso-wrap-distance-left:0;mso-wrap-distance-right:0;mso-position-horizontal-relative:page" coordorigin="3674,361" coordsize="2660,1833">
+            <v:shape id="_x0000_s2059" type="#_x0000_t75" style="position:absolute;left:3714;top:401;width:2580;height:1753">
+              <v:imagedata r:id="rId27" o:title=""/>
             </v:shape>
-            <v:rect id="_x0000_s1034" style="position:absolute;left:3694;top:381;width:2620;height:1793" filled="f" strokeweight="2pt"/>
+            <v:rect id="_x0000_s2058" style="position:absolute;left:3694;top:381;width:2620;height:1793" filled="f" strokeweight="2pt"/>
             <w10:wrap type="topAndBottom" anchorx="page"/>
           </v:group>
         </w:pict>
       </w:r>
       <w:r>
         <w:pict w14:anchorId="2D548228">
-          <v:group id="_x0000_s1030" style="position:absolute;margin-left:325.3pt;margin-top:16.55pt;width:102.65pt;height:92.55pt;z-index:-15712768;mso-wrap-distance-left:0;mso-wrap-distance-right:0;mso-position-horizontal-relative:page" coordorigin="6506,331" coordsize="2053,1851">
-            <v:shape id="_x0000_s1032" type="#_x0000_t75" style="position:absolute;left:6732;top:445;width:1655;height:1697">
-              <v:imagedata r:id="rId35" o:title=""/>
+          <v:group id="_x0000_s2054" style="position:absolute;margin-left:325.3pt;margin-top:16.55pt;width:102.65pt;height:92.55pt;z-index:-15712768;mso-wrap-distance-left:0;mso-wrap-distance-right:0;mso-position-horizontal-relative:page" coordorigin="6506,331" coordsize="2053,1851">
+            <v:shape id="_x0000_s2056" type="#_x0000_t75" style="position:absolute;left:6732;top:445;width:1655;height:1697">
+              <v:imagedata r:id="rId28" o:title=""/>
             </v:shape>
-            <v:rect id="_x0000_s1031" style="position:absolute;left:6525;top:351;width:2013;height:1811" filled="f" strokeweight="2pt"/>
+            <v:rect id="_x0000_s2055" style="position:absolute;left:6525;top:351;width:2013;height:1811" filled="f" strokeweight="2pt"/>
             <w10:wrap type="topAndBottom" anchorx="page"/>
           </v:group>
         </w:pict>
@@ -3435,11 +2630,11 @@
       </w:pPr>
       <w:r>
         <w:pict w14:anchorId="1E120902">
-          <v:group id="_x0000_s1027" style="position:absolute;margin-left:249.25pt;margin-top:16.55pt;width:113.45pt;height:113.45pt;z-index:-15712256;mso-wrap-distance-left:0;mso-wrap-distance-right:0;mso-position-horizontal-relative:page" coordorigin="4985,331" coordsize="2269,2269">
-            <v:shape id="_x0000_s1029" type="#_x0000_t75" style="position:absolute;left:5025;top:371;width:2189;height:2189">
-              <v:imagedata r:id="rId36" o:title=""/>
+          <v:group id="_x0000_s2051" style="position:absolute;margin-left:249.25pt;margin-top:16.55pt;width:113.45pt;height:113.45pt;z-index:-15712256;mso-wrap-distance-left:0;mso-wrap-distance-right:0;mso-position-horizontal-relative:page" coordorigin="4985,331" coordsize="2269,2269">
+            <v:shape id="_x0000_s2053" type="#_x0000_t75" style="position:absolute;left:5025;top:371;width:2189;height:2189">
+              <v:imagedata r:id="rId29" o:title=""/>
             </v:shape>
-            <v:rect id="_x0000_s1028" style="position:absolute;left:5005;top:351;width:2229;height:2229" filled="f" strokeweight="2pt"/>
+            <v:rect id="_x0000_s2052" style="position:absolute;left:5005;top:351;width:2229;height:2229" filled="f" strokeweight="2pt"/>
             <w10:wrap type="topAndBottom" anchorx="page"/>
           </v:group>
         </w:pict>
@@ -3488,7 +2683,7 @@
       </w:pPr>
       <w:r>
         <w:pict w14:anchorId="34F0485A">
-          <v:rect id="_x0000_s1026" style="position:absolute;margin-left:34.6pt;margin-top:7.15pt;width:496.25pt;height:.5pt;z-index:-15711744;mso-wrap-distance-left:0;mso-wrap-distance-right:0;mso-position-horizontal-relative:page" fillcolor="#4f81bc" stroked="f">
+          <v:rect id="_x0000_s2050" style="position:absolute;margin-left:34.6pt;margin-top:7.15pt;width:496.25pt;height:.5pt;z-index:-15711744;mso-wrap-distance-left:0;mso-wrap-distance-right:0;mso-position-horizontal-relative:page" fillcolor="#4f81bc" stroked="f">
             <w10:wrap type="topAndBottom" anchorx="page"/>
           </v:rect>
         </w:pict>
@@ -3575,21 +2770,7 @@
         <w:rPr>
           <w:sz w:val="23"/>
         </w:rPr>
-        <w:t xml:space="preserve">Substances which </w:t>
-      </w:r>
-      <w:proofErr w:type="gramStart"/>
-      <w:r>
-        <w:rPr>
-          <w:sz w:val="23"/>
-        </w:rPr>
-        <w:t>are able to</w:t>
-      </w:r>
-      <w:proofErr w:type="gramEnd"/>
-      <w:r>
-        <w:rPr>
-          <w:sz w:val="23"/>
-        </w:rPr>
-        <w:t xml:space="preserve"> flow easily are called</w:t>
+        <w:t>Substances which are able to flow easily are called</w:t>
       </w:r>
       <w:r>
         <w:rPr>
@@ -3964,7 +3145,7 @@
 </file>
 
 <file path=word/endnotes.xml><?xml version="1.0" encoding="utf-8"?>
-<w:endnotes xmlns:wpc="http://schemas.microsoft.com/office/word/2010/wordprocessingCanvas" xmlns:cx="http://schemas.microsoft.com/office/drawing/2014/chartex" xmlns:cx1="http://schemas.microsoft.com/office/drawing/2015/9/8/chartex" xmlns:cx2="http://schemas.microsoft.com/office/drawing/2015/10/21/chartex" xmlns:cx3="http://schemas.microsoft.com/office/drawing/2016/5/9/chartex" xmlns:cx4="http://schemas.microsoft.com/office/drawing/2016/5/10/chartex" xmlns:cx5="http://schemas.microsoft.com/office/drawing/2016/5/11/chartex" xmlns:cx6="http://schemas.microsoft.com/office/drawing/2016/5/12/chartex" xmlns:cx7="http://schemas.microsoft.com/office/drawing/2016/5/13/chartex" xmlns:cx8="http://schemas.microsoft.com/office/drawing/2016/5/14/chartex" xmlns:mc="http://schemas.openxmlformats.org/markup-compatibility/2006" xmlns:aink="http://schemas.microsoft.com/office/drawing/2016/ink" xmlns:am3d="http://schemas.microsoft.com/office/drawing/2017/model3d" xmlns:o="urn:schemas-microsoft-com:office:office" xmlns:r="http://schemas.openxmlformats.org/officeDocument/2006/relationships" xmlns:m="http://schemas.openxmlformats.org/officeDocument/2006/math" xmlns:v="urn:schemas-microsoft-com:vml" xmlns:wp14="http://schemas.microsoft.com/office/word/2010/wordprocessingDrawing" xmlns:wp="http://schemas.openxmlformats.org/drawingml/2006/wordprocessingDrawing" xmlns:w10="urn:schemas-microsoft-com:office:word" xmlns:w="http://schemas.openxmlformats.org/wordprocessingml/2006/main" xmlns:w14="http://schemas.microsoft.com/office/word/2010/wordml" xmlns:w15="http://schemas.microsoft.com/office/word/2012/wordml" xmlns:w16cex="http://schemas.microsoft.com/office/word/2018/wordml/cex" xmlns:w16cid="http://schemas.microsoft.com/office/word/2016/wordml/cid" xmlns:w16="http://schemas.microsoft.com/office/word/2018/wordml" xmlns:w16se="http://schemas.microsoft.com/office/word/2015/wordml/symex" xmlns:wpg="http://schemas.microsoft.com/office/word/2010/wordprocessingGroup" xmlns:wpi="http://schemas.microsoft.com/office/word/2010/wordprocessingInk" xmlns:wne="http://schemas.microsoft.com/office/word/2006/wordml" xmlns:wps="http://schemas.microsoft.com/office/word/2010/wordprocessingShape" mc:Ignorable="w14 w15 w16se w16cid w16 w16cex wp14">
+<w:endnotes xmlns:wpc="http://schemas.microsoft.com/office/word/2010/wordprocessingCanvas" xmlns:cx="http://schemas.microsoft.com/office/drawing/2014/chartex" xmlns:cx1="http://schemas.microsoft.com/office/drawing/2015/9/8/chartex" xmlns:cx2="http://schemas.microsoft.com/office/drawing/2015/10/21/chartex" xmlns:cx3="http://schemas.microsoft.com/office/drawing/2016/5/9/chartex" xmlns:cx4="http://schemas.microsoft.com/office/drawing/2016/5/10/chartex" xmlns:cx5="http://schemas.microsoft.com/office/drawing/2016/5/11/chartex" xmlns:cx6="http://schemas.microsoft.com/office/drawing/2016/5/12/chartex" xmlns:cx7="http://schemas.microsoft.com/office/drawing/2016/5/13/chartex" xmlns:cx8="http://schemas.microsoft.com/office/drawing/2016/5/14/chartex" xmlns:mc="http://schemas.openxmlformats.org/markup-compatibility/2006" xmlns:aink="http://schemas.microsoft.com/office/drawing/2016/ink" xmlns:am3d="http://schemas.microsoft.com/office/drawing/2017/model3d" xmlns:o="urn:schemas-microsoft-com:office:office" xmlns:oel="http://schemas.microsoft.com/office/2019/extlst" xmlns:r="http://schemas.openxmlformats.org/officeDocument/2006/relationships" xmlns:m="http://schemas.openxmlformats.org/officeDocument/2006/math" xmlns:v="urn:schemas-microsoft-com:vml" xmlns:wp14="http://schemas.microsoft.com/office/word/2010/wordprocessingDrawing" xmlns:wp="http://schemas.openxmlformats.org/drawingml/2006/wordprocessingDrawing" xmlns:w10="urn:schemas-microsoft-com:office:word" xmlns:w="http://schemas.openxmlformats.org/wordprocessingml/2006/main" xmlns:w14="http://schemas.microsoft.com/office/word/2010/wordml" xmlns:w15="http://schemas.microsoft.com/office/word/2012/wordml" xmlns:w16cex="http://schemas.microsoft.com/office/word/2018/wordml/cex" xmlns:w16cid="http://schemas.microsoft.com/office/word/2016/wordml/cid" xmlns:w16="http://schemas.microsoft.com/office/word/2018/wordml" xmlns:w16sdtdh="http://schemas.microsoft.com/office/word/2020/wordml/sdtdatahash" xmlns:w16se="http://schemas.microsoft.com/office/word/2015/wordml/symex" xmlns:wpg="http://schemas.microsoft.com/office/word/2010/wordprocessingGroup" xmlns:wpi="http://schemas.microsoft.com/office/word/2010/wordprocessingInk" xmlns:wne="http://schemas.microsoft.com/office/word/2006/wordml" xmlns:wps="http://schemas.microsoft.com/office/word/2010/wordprocessingShape" mc:Ignorable="w14 w15 w16se w16cid w16 w16cex w16sdtdh wp14">
   <w:endnote w:type="separator" w:id="-1">
     <w:p>
       <w:r>
@@ -3983,7 +3164,7 @@
 </file>
 
 <file path=word/footer1.xml><?xml version="1.0" encoding="utf-8"?>
-<w:ftr xmlns:wpc="http://schemas.microsoft.com/office/word/2010/wordprocessingCanvas" xmlns:cx="http://schemas.microsoft.com/office/drawing/2014/chartex" xmlns:cx1="http://schemas.microsoft.com/office/drawing/2015/9/8/chartex" xmlns:cx2="http://schemas.microsoft.com/office/drawing/2015/10/21/chartex" xmlns:cx3="http://schemas.microsoft.com/office/drawing/2016/5/9/chartex" xmlns:cx4="http://schemas.microsoft.com/office/drawing/2016/5/10/chartex" xmlns:cx5="http://schemas.microsoft.com/office/drawing/2016/5/11/chartex" xmlns:cx6="http://schemas.microsoft.com/office/drawing/2016/5/12/chartex" xmlns:cx7="http://schemas.microsoft.com/office/drawing/2016/5/13/chartex" xmlns:cx8="http://schemas.microsoft.com/office/drawing/2016/5/14/chartex" xmlns:mc="http://schemas.openxmlformats.org/markup-compatibility/2006" xmlns:aink="http://schemas.microsoft.com/office/drawing/2016/ink" xmlns:am3d="http://schemas.microsoft.com/office/drawing/2017/model3d" xmlns:o="urn:schemas-microsoft-com:office:office" xmlns:r="http://schemas.openxmlformats.org/officeDocument/2006/relationships" xmlns:m="http://schemas.openxmlformats.org/officeDocument/2006/math" xmlns:v="urn:schemas-microsoft-com:vml" xmlns:wp14="http://schemas.microsoft.com/office/word/2010/wordprocessingDrawing" xmlns:wp="http://schemas.openxmlformats.org/drawingml/2006/wordprocessingDrawing" xmlns:w10="urn:schemas-microsoft-com:office:word" xmlns:w="http://schemas.openxmlformats.org/wordprocessingml/2006/main" xmlns:w14="http://schemas.microsoft.com/office/word/2010/wordml" xmlns:w15="http://schemas.microsoft.com/office/word/2012/wordml" xmlns:w16cex="http://schemas.microsoft.com/office/word/2018/wordml/cex" xmlns:w16cid="http://schemas.microsoft.com/office/word/2016/wordml/cid" xmlns:w16="http://schemas.microsoft.com/office/word/2018/wordml" xmlns:w16se="http://schemas.microsoft.com/office/word/2015/wordml/symex" xmlns:wpg="http://schemas.microsoft.com/office/word/2010/wordprocessingGroup" xmlns:wpi="http://schemas.microsoft.com/office/word/2010/wordprocessingInk" xmlns:wne="http://schemas.microsoft.com/office/word/2006/wordml" xmlns:wps="http://schemas.microsoft.com/office/word/2010/wordprocessingShape" mc:Ignorable="w14 w15 w16se w16cid w16 w16cex wp14">
+<w:ftr xmlns:wpc="http://schemas.microsoft.com/office/word/2010/wordprocessingCanvas" xmlns:cx="http://schemas.microsoft.com/office/drawing/2014/chartex" xmlns:cx1="http://schemas.microsoft.com/office/drawing/2015/9/8/chartex" xmlns:cx2="http://schemas.microsoft.com/office/drawing/2015/10/21/chartex" xmlns:cx3="http://schemas.microsoft.com/office/drawing/2016/5/9/chartex" xmlns:cx4="http://schemas.microsoft.com/office/drawing/2016/5/10/chartex" xmlns:cx5="http://schemas.microsoft.com/office/drawing/2016/5/11/chartex" xmlns:cx6="http://schemas.microsoft.com/office/drawing/2016/5/12/chartex" xmlns:cx7="http://schemas.microsoft.com/office/drawing/2016/5/13/chartex" xmlns:cx8="http://schemas.microsoft.com/office/drawing/2016/5/14/chartex" xmlns:mc="http://schemas.openxmlformats.org/markup-compatibility/2006" xmlns:aink="http://schemas.microsoft.com/office/drawing/2016/ink" xmlns:am3d="http://schemas.microsoft.com/office/drawing/2017/model3d" xmlns:o="urn:schemas-microsoft-com:office:office" xmlns:oel="http://schemas.microsoft.com/office/2019/extlst" xmlns:r="http://schemas.openxmlformats.org/officeDocument/2006/relationships" xmlns:m="http://schemas.openxmlformats.org/officeDocument/2006/math" xmlns:v="urn:schemas-microsoft-com:vml" xmlns:wp14="http://schemas.microsoft.com/office/word/2010/wordprocessingDrawing" xmlns:wp="http://schemas.openxmlformats.org/drawingml/2006/wordprocessingDrawing" xmlns:w10="urn:schemas-microsoft-com:office:word" xmlns:w="http://schemas.openxmlformats.org/wordprocessingml/2006/main" xmlns:w14="http://schemas.microsoft.com/office/word/2010/wordml" xmlns:w15="http://schemas.microsoft.com/office/word/2012/wordml" xmlns:w16cex="http://schemas.microsoft.com/office/word/2018/wordml/cex" xmlns:w16cid="http://schemas.microsoft.com/office/word/2016/wordml/cid" xmlns:w16="http://schemas.microsoft.com/office/word/2018/wordml" xmlns:w16sdtdh="http://schemas.microsoft.com/office/word/2020/wordml/sdtdatahash" xmlns:w16se="http://schemas.microsoft.com/office/word/2015/wordml/symex" xmlns:wpg="http://schemas.microsoft.com/office/word/2010/wordprocessingGroup" xmlns:wpi="http://schemas.microsoft.com/office/word/2010/wordprocessingInk" xmlns:wne="http://schemas.microsoft.com/office/word/2006/wordml" xmlns:wps="http://schemas.microsoft.com/office/word/2010/wordprocessingShape" mc:Ignorable="w14 w15 w16se w16cid w16 w16cex w16sdtdh wp14">
   <w:p>
     <w:pPr>
       <w:pStyle w:val="BodyText"/>
@@ -3997,7 +3178,7 @@
 </file>
 
 <file path=word/footnotes.xml><?xml version="1.0" encoding="utf-8"?>
-<w:footnotes xmlns:wpc="http://schemas.microsoft.com/office/word/2010/wordprocessingCanvas" xmlns:cx="http://schemas.microsoft.com/office/drawing/2014/chartex" xmlns:cx1="http://schemas.microsoft.com/office/drawing/2015/9/8/chartex" xmlns:cx2="http://schemas.microsoft.com/office/drawing/2015/10/21/chartex" xmlns:cx3="http://schemas.microsoft.com/office/drawing/2016/5/9/chartex" xmlns:cx4="http://schemas.microsoft.com/office/drawing/2016/5/10/chartex" xmlns:cx5="http://schemas.microsoft.com/office/drawing/2016/5/11/chartex" xmlns:cx6="http://schemas.microsoft.com/office/drawing/2016/5/12/chartex" xmlns:cx7="http://schemas.microsoft.com/office/drawing/2016/5/13/chartex" xmlns:cx8="http://schemas.microsoft.com/office/drawing/2016/5/14/chartex" xmlns:mc="http://schemas.openxmlformats.org/markup-compatibility/2006" xmlns:aink="http://schemas.microsoft.com/office/drawing/2016/ink" xmlns:am3d="http://schemas.microsoft.com/office/drawing/2017/model3d" xmlns:o="urn:schemas-microsoft-com:office:office" xmlns:r="http://schemas.openxmlformats.org/officeDocument/2006/relationships" xmlns:m="http://schemas.openxmlformats.org/officeDocument/2006/math" xmlns:v="urn:schemas-microsoft-com:vml" xmlns:wp14="http://schemas.microsoft.com/office/word/2010/wordprocessingDrawing" xmlns:wp="http://schemas.openxmlformats.org/drawingml/2006/wordprocessingDrawing" xmlns:w10="urn:schemas-microsoft-com:office:word" xmlns:w="http://schemas.openxmlformats.org/wordprocessingml/2006/main" xmlns:w14="http://schemas.microsoft.com/office/word/2010/wordml" xmlns:w15="http://schemas.microsoft.com/office/word/2012/wordml" xmlns:w16cex="http://schemas.microsoft.com/office/word/2018/wordml/cex" xmlns:w16cid="http://schemas.microsoft.com/office/word/2016/wordml/cid" xmlns:w16="http://schemas.microsoft.com/office/word/2018/wordml" xmlns:w16se="http://schemas.microsoft.com/office/word/2015/wordml/symex" xmlns:wpg="http://schemas.microsoft.com/office/word/2010/wordprocessingGroup" xmlns:wpi="http://schemas.microsoft.com/office/word/2010/wordprocessingInk" xmlns:wne="http://schemas.microsoft.com/office/word/2006/wordml" xmlns:wps="http://schemas.microsoft.com/office/word/2010/wordprocessingShape" mc:Ignorable="w14 w15 w16se w16cid w16 w16cex wp14">
+<w:footnotes xmlns:wpc="http://schemas.microsoft.com/office/word/2010/wordprocessingCanvas" xmlns:cx="http://schemas.microsoft.com/office/drawing/2014/chartex" xmlns:cx1="http://schemas.microsoft.com/office/drawing/2015/9/8/chartex" xmlns:cx2="http://schemas.microsoft.com/office/drawing/2015/10/21/chartex" xmlns:cx3="http://schemas.microsoft.com/office/drawing/2016/5/9/chartex" xmlns:cx4="http://schemas.microsoft.com/office/drawing/2016/5/10/chartex" xmlns:cx5="http://schemas.microsoft.com/office/drawing/2016/5/11/chartex" xmlns:cx6="http://schemas.microsoft.com/office/drawing/2016/5/12/chartex" xmlns:cx7="http://schemas.microsoft.com/office/drawing/2016/5/13/chartex" xmlns:cx8="http://schemas.microsoft.com/office/drawing/2016/5/14/chartex" xmlns:mc="http://schemas.openxmlformats.org/markup-compatibility/2006" xmlns:aink="http://schemas.microsoft.com/office/drawing/2016/ink" xmlns:am3d="http://schemas.microsoft.com/office/drawing/2017/model3d" xmlns:o="urn:schemas-microsoft-com:office:office" xmlns:oel="http://schemas.microsoft.com/office/2019/extlst" xmlns:r="http://schemas.openxmlformats.org/officeDocument/2006/relationships" xmlns:m="http://schemas.openxmlformats.org/officeDocument/2006/math" xmlns:v="urn:schemas-microsoft-com:vml" xmlns:wp14="http://schemas.microsoft.com/office/word/2010/wordprocessingDrawing" xmlns:wp="http://schemas.openxmlformats.org/drawingml/2006/wordprocessingDrawing" xmlns:w10="urn:schemas-microsoft-com:office:word" xmlns:w="http://schemas.openxmlformats.org/wordprocessingml/2006/main" xmlns:w14="http://schemas.microsoft.com/office/word/2010/wordml" xmlns:w15="http://schemas.microsoft.com/office/word/2012/wordml" xmlns:w16cex="http://schemas.microsoft.com/office/word/2018/wordml/cex" xmlns:w16cid="http://schemas.microsoft.com/office/word/2016/wordml/cid" xmlns:w16="http://schemas.microsoft.com/office/word/2018/wordml" xmlns:w16sdtdh="http://schemas.microsoft.com/office/word/2020/wordml/sdtdatahash" xmlns:w16se="http://schemas.microsoft.com/office/word/2015/wordml/symex" xmlns:wpg="http://schemas.microsoft.com/office/word/2010/wordprocessingGroup" xmlns:wpi="http://schemas.microsoft.com/office/word/2010/wordprocessingInk" xmlns:wne="http://schemas.microsoft.com/office/word/2006/wordml" xmlns:wps="http://schemas.microsoft.com/office/word/2010/wordprocessingShape" mc:Ignorable="w14 w15 w16se w16cid w16 w16cex w16sdtdh wp14">
   <w:footnote w:type="separator" w:id="-1">
     <w:p>
       <w:r>
@@ -4016,7 +3197,172 @@
 </file>
 
 <file path=word/header1.xml><?xml version="1.0" encoding="utf-8"?>
-<w:hdr xmlns:wpc="http://schemas.microsoft.com/office/word/2010/wordprocessingCanvas" xmlns:cx="http://schemas.microsoft.com/office/drawing/2014/chartex" xmlns:cx1="http://schemas.microsoft.com/office/drawing/2015/9/8/chartex" xmlns:cx2="http://schemas.microsoft.com/office/drawing/2015/10/21/chartex" xmlns:cx3="http://schemas.microsoft.com/office/drawing/2016/5/9/chartex" xmlns:cx4="http://schemas.microsoft.com/office/drawing/2016/5/10/chartex" xmlns:cx5="http://schemas.microsoft.com/office/drawing/2016/5/11/chartex" xmlns:cx6="http://schemas.microsoft.com/office/drawing/2016/5/12/chartex" xmlns:cx7="http://schemas.microsoft.com/office/drawing/2016/5/13/chartex" xmlns:cx8="http://schemas.microsoft.com/office/drawing/2016/5/14/chartex" xmlns:mc="http://schemas.openxmlformats.org/markup-compatibility/2006" xmlns:aink="http://schemas.microsoft.com/office/drawing/2016/ink" xmlns:am3d="http://schemas.microsoft.com/office/drawing/2017/model3d" xmlns:o="urn:schemas-microsoft-com:office:office" xmlns:r="http://schemas.openxmlformats.org/officeDocument/2006/relationships" xmlns:m="http://schemas.openxmlformats.org/officeDocument/2006/math" xmlns:v="urn:schemas-microsoft-com:vml" xmlns:wp14="http://schemas.microsoft.com/office/word/2010/wordprocessingDrawing" xmlns:wp="http://schemas.openxmlformats.org/drawingml/2006/wordprocessingDrawing" xmlns:w10="urn:schemas-microsoft-com:office:word" xmlns:w="http://schemas.openxmlformats.org/wordprocessingml/2006/main" xmlns:w14="http://schemas.microsoft.com/office/word/2010/wordml" xmlns:w15="http://schemas.microsoft.com/office/word/2012/wordml" xmlns:w16cex="http://schemas.microsoft.com/office/word/2018/wordml/cex" xmlns:w16cid="http://schemas.microsoft.com/office/word/2016/wordml/cid" xmlns:w16="http://schemas.microsoft.com/office/word/2018/wordml" xmlns:w16se="http://schemas.microsoft.com/office/word/2015/wordml/symex" xmlns:wpg="http://schemas.microsoft.com/office/word/2010/wordprocessingGroup" xmlns:wpi="http://schemas.microsoft.com/office/word/2010/wordprocessingInk" xmlns:wne="http://schemas.microsoft.com/office/word/2006/wordml" xmlns:wps="http://schemas.microsoft.com/office/word/2010/wordprocessingShape" mc:Ignorable="w14 w15 w16se w16cid w16 w16cex wp14">
+<w:hdr xmlns:wpc="http://schemas.microsoft.com/office/word/2010/wordprocessingCanvas" xmlns:cx="http://schemas.microsoft.com/office/drawing/2014/chartex" xmlns:cx1="http://schemas.microsoft.com/office/drawing/2015/9/8/chartex" xmlns:cx2="http://schemas.microsoft.com/office/drawing/2015/10/21/chartex" xmlns:cx3="http://schemas.microsoft.com/office/drawing/2016/5/9/chartex" xmlns:cx4="http://schemas.microsoft.com/office/drawing/2016/5/10/chartex" xmlns:cx5="http://schemas.microsoft.com/office/drawing/2016/5/11/chartex" xmlns:cx6="http://schemas.microsoft.com/office/drawing/2016/5/12/chartex" xmlns:cx7="http://schemas.microsoft.com/office/drawing/2016/5/13/chartex" xmlns:cx8="http://schemas.microsoft.com/office/drawing/2016/5/14/chartex" xmlns:mc="http://schemas.openxmlformats.org/markup-compatibility/2006" xmlns:aink="http://schemas.microsoft.com/office/drawing/2016/ink" xmlns:am3d="http://schemas.microsoft.com/office/drawing/2017/model3d" xmlns:o="urn:schemas-microsoft-com:office:office" xmlns:oel="http://schemas.microsoft.com/office/2019/extlst" xmlns:r="http://schemas.openxmlformats.org/officeDocument/2006/relationships" xmlns:m="http://schemas.openxmlformats.org/officeDocument/2006/math" xmlns:v="urn:schemas-microsoft-com:vml" xmlns:wp14="http://schemas.microsoft.com/office/word/2010/wordprocessingDrawing" xmlns:wp="http://schemas.openxmlformats.org/drawingml/2006/wordprocessingDrawing" xmlns:w10="urn:schemas-microsoft-com:office:word" xmlns:w="http://schemas.openxmlformats.org/wordprocessingml/2006/main" xmlns:w14="http://schemas.microsoft.com/office/word/2010/wordml" xmlns:w15="http://schemas.microsoft.com/office/word/2012/wordml" xmlns:w16cex="http://schemas.microsoft.com/office/word/2018/wordml/cex" xmlns:w16cid="http://schemas.microsoft.com/office/word/2016/wordml/cid" xmlns:w16="http://schemas.microsoft.com/office/word/2018/wordml" xmlns:w16sdtdh="http://schemas.microsoft.com/office/word/2020/wordml/sdtdatahash" xmlns:w16se="http://schemas.microsoft.com/office/word/2015/wordml/symex" xmlns:wpg="http://schemas.microsoft.com/office/word/2010/wordprocessingGroup" xmlns:wpi="http://schemas.microsoft.com/office/word/2010/wordprocessingInk" xmlns:wne="http://schemas.microsoft.com/office/word/2006/wordml" xmlns:wps="http://schemas.microsoft.com/office/word/2010/wordprocessingShape" mc:Ignorable="w14 w15 w16se w16cid w16 w16cex w16sdtdh wp14">
+  <w:tbl>
+    <w:tblPr>
+      <w:tblStyle w:val="TableGrid"/>
+      <w:tblW w:w="0" w:type="auto"/>
+      <w:tblBorders>
+        <w:top w:val="none" w:sz="0" w:space="0" w:color="auto"/>
+        <w:left w:val="none" w:sz="0" w:space="0" w:color="auto"/>
+        <w:bottom w:val="none" w:sz="0" w:space="0" w:color="auto"/>
+        <w:right w:val="none" w:sz="0" w:space="0" w:color="auto"/>
+        <w:insideH w:val="none" w:sz="0" w:space="0" w:color="auto"/>
+        <w:insideV w:val="none" w:sz="0" w:space="0" w:color="auto"/>
+      </w:tblBorders>
+      <w:tblLook w:val="04A0" w:firstRow="1" w:lastRow="0" w:firstColumn="1" w:lastColumn="0" w:noHBand="0" w:noVBand="1"/>
+    </w:tblPr>
+    <w:tblGrid>
+      <w:gridCol w:w="7338"/>
+      <w:gridCol w:w="5118"/>
+    </w:tblGrid>
+    <w:tr>
+      <w:tc>
+        <w:tcPr>
+          <w:tcW w:w="7338" w:type="dxa"/>
+        </w:tcPr>
+        <w:p>
+          <w:pPr>
+            <w:pStyle w:val="Header"/>
+            <w:jc w:val="right"/>
+            <w:rPr>
+              <w:rFonts w:ascii="Oxygen" w:hAnsi="Oxygen"/>
+              <w:sz w:val="16"/>
+              <w:szCs w:val="16"/>
+            </w:rPr>
+          </w:pPr>
+          <w:r>
+            <w:rPr>
+              <w:rFonts w:ascii="Oxygen" w:hAnsi="Oxygen"/>
+              <w:noProof/>
+              <w:sz w:val="16"/>
+              <w:szCs w:val="16"/>
+              <w:lang w:eastAsia="en-AU"/>
+            </w:rPr>
+            <w:drawing>
+              <wp:inline distT="0" distB="0" distL="0" distR="0" wp14:anchorId="144F6FB5" wp14:editId="467D4207">
+                <wp:extent cx="1811866" cy="844420"/>
+                <wp:effectExtent l="0" t="0" r="0" b="0"/>
+                <wp:docPr id="2095471538" name="Picture 2095471538"/>
+                <wp:cNvGraphicFramePr>
+                  <a:graphicFrameLocks xmlns:a="http://schemas.openxmlformats.org/drawingml/2006/main" noChangeAspect="1"/>
+                </wp:cNvGraphicFramePr>
+                <a:graphic xmlns:a="http://schemas.openxmlformats.org/drawingml/2006/main">
+                  <a:graphicData uri="http://schemas.openxmlformats.org/drawingml/2006/picture">
+                    <pic:pic xmlns:pic="http://schemas.openxmlformats.org/drawingml/2006/picture">
+                      <pic:nvPicPr>
+                        <pic:cNvPr id="0" name="Picture 1"/>
+                        <pic:cNvPicPr>
+                          <a:picLocks noChangeAspect="1" noChangeArrowheads="1"/>
+                        </pic:cNvPicPr>
+                      </pic:nvPicPr>
+                      <pic:blipFill>
+                        <a:blip r:embed="rId1">
+                          <a:extLst>
+                            <a:ext uri="{28A0092B-C50C-407E-A947-70E740481C1C}">
+                              <a14:useLocalDpi xmlns:a14="http://schemas.microsoft.com/office/drawing/2010/main" val="0"/>
+                            </a:ext>
+                          </a:extLst>
+                        </a:blip>
+                        <a:srcRect/>
+                        <a:stretch>
+                          <a:fillRect/>
+                        </a:stretch>
+                      </pic:blipFill>
+                      <pic:spPr bwMode="auto">
+                        <a:xfrm>
+                          <a:off x="0" y="0"/>
+                          <a:ext cx="1824578" cy="850345"/>
+                        </a:xfrm>
+                        <a:prstGeom prst="rect">
+                          <a:avLst/>
+                        </a:prstGeom>
+                        <a:noFill/>
+                        <a:ln>
+                          <a:noFill/>
+                        </a:ln>
+                      </pic:spPr>
+                    </pic:pic>
+                  </a:graphicData>
+                </a:graphic>
+              </wp:inline>
+            </w:drawing>
+          </w:r>
+        </w:p>
+      </w:tc>
+      <w:tc>
+        <w:tcPr>
+          <w:tcW w:w="5118" w:type="dxa"/>
+        </w:tcPr>
+        <w:p>
+          <w:pPr>
+            <w:pStyle w:val="Header"/>
+            <w:jc w:val="center"/>
+            <w:rPr>
+              <w:rFonts w:ascii="Oxygen" w:hAnsi="Oxygen"/>
+              <w:sz w:val="16"/>
+              <w:szCs w:val="16"/>
+            </w:rPr>
+          </w:pPr>
+          <w:r>
+            <w:rPr>
+              <w:rFonts w:ascii="Oxygen" w:hAnsi="Oxygen"/>
+              <w:sz w:val="16"/>
+              <w:szCs w:val="16"/>
+            </w:rPr>
+            <w:t xml:space="preserve">                                                                   </w:t>
+          </w:r>
+          <w:r>
+            <w:rPr>
+              <w:rFonts w:ascii="Oxygen" w:hAnsi="Oxygen"/>
+              <w:sz w:val="16"/>
+              <w:szCs w:val="16"/>
+            </w:rPr>
+            <w:fldChar w:fldCharType="begin"/>
+          </w:r>
+          <w:r>
+            <w:rPr>
+              <w:rFonts w:ascii="Oxygen" w:hAnsi="Oxygen"/>
+              <w:sz w:val="16"/>
+              <w:szCs w:val="16"/>
+            </w:rPr>
+            <w:instrText xml:space="preserve"> PAGE   \* MERGEFORMAT </w:instrText>
+          </w:r>
+          <w:r>
+            <w:rPr>
+              <w:rFonts w:ascii="Oxygen" w:hAnsi="Oxygen"/>
+              <w:sz w:val="16"/>
+              <w:szCs w:val="16"/>
+            </w:rPr>
+            <w:fldChar w:fldCharType="separate"/>
+          </w:r>
+          <w:r>
+            <w:rPr>
+              <w:rFonts w:ascii="Oxygen" w:hAnsi="Oxygen"/>
+              <w:noProof/>
+              <w:sz w:val="16"/>
+              <w:szCs w:val="16"/>
+            </w:rPr>
+            <w:t>1</w:t>
+          </w:r>
+          <w:r>
+            <w:rPr>
+              <w:rFonts w:ascii="Oxygen" w:hAnsi="Oxygen"/>
+              <w:noProof/>
+              <w:sz w:val="16"/>
+              <w:szCs w:val="16"/>
+            </w:rPr>
+            <w:fldChar w:fldCharType="end"/>
+          </w:r>
+        </w:p>
+      </w:tc>
+    </w:tr>
+  </w:tbl>
+  <w:p>
+    <w:pPr>
+      <w:pStyle w:val="Header"/>
+    </w:pPr>
+  </w:p>
   <w:p>
     <w:pPr>
       <w:pStyle w:val="BodyText"/>
@@ -4025,101 +3371,12 @@
         <w:sz w:val="20"/>
       </w:rPr>
     </w:pPr>
-    <w:r>
-      <w:pict w14:anchorId="49F182C7">
-        <v:group id="_x0000_s2057" style="position:absolute;margin-left:0;margin-top:.95pt;width:612pt;height:9.85pt;z-index:-15915008;mso-position-horizontal-relative:page;mso-position-vertical-relative:page" coordorigin=",19" coordsize="12240,197">
-          <v:shape id="_x0000_s2060" style="position:absolute;left:19;top:19;width:12221;height:197" coordorigin="19,19" coordsize="12221,197" path="m12240,19r,l120,19,19,19r,197l120,216r12120,l12240,216r,-197xe" fillcolor="#f60" stroked="f">
-            <v:path arrowok="t"/>
-          </v:shape>
-          <v:rect id="_x0000_s2059" style="position:absolute;left:9;top:211;width:12231;height:5" fillcolor="#5ba7ce" stroked="f"/>
-          <v:rect id="_x0000_s2058" style="position:absolute;top:19;width:20;height:197" stroked="f"/>
-          <w10:wrap anchorx="page" anchory="page"/>
-        </v:group>
-      </w:pict>
-    </w:r>
-    <w:r>
-      <w:pict w14:anchorId="5132EB3A">
-        <v:group id="_x0000_s2054" style="position:absolute;margin-left:.95pt;margin-top:13.7pt;width:611.05pt;height:19.7pt;z-index:-15914496;mso-position-horizontal-relative:page;mso-position-vertical-relative:page" coordorigin="19,274" coordsize="12221,394">
-          <v:shape id="_x0000_s2056" style="position:absolute;left:19;top:273;width:12221;height:394" coordorigin="19,274" coordsize="12221,394" o:spt="100" adj="0,,0" path="m1969,274l19,274r,4l19,298r,345l19,667r1950,l1969,643r,-345l1969,278r,-4xm12240,274r-10213,l2027,274r-20,l2007,667r101,l12240,667r,l12240,278r,-4l12240,274xe" fillcolor="#1b80c4" stroked="f">
-            <v:stroke joinstyle="round"/>
-            <v:formulas/>
-            <v:path arrowok="t" o:connecttype="segments"/>
-          </v:shape>
-          <v:rect id="_x0000_s2055" style="position:absolute;left:1968;top:273;width:58;height:394" stroked="f"/>
-          <w10:wrap anchorx="page" anchory="page"/>
-        </v:group>
-      </w:pict>
-    </w:r>
-    <w:r>
-      <w:pict w14:anchorId="2976EF3B">
-        <v:shapetype id="_x0000_t202" coordsize="21600,21600" o:spt="202" path="m,l,21600r21600,l21600,xe">
-          <v:stroke joinstyle="miter"/>
-          <v:path gradientshapeok="t" o:connecttype="rect"/>
-        </v:shapetype>
-        <v:shape id="_x0000_s2053" type="#_x0000_t202" style="position:absolute;margin-left:104.4pt;margin-top:15.75pt;width:64.9pt;height:18.1pt;z-index:-15913984;mso-position-horizontal-relative:page;mso-position-vertical-relative:page" filled="f" stroked="f">
-          <v:textbox inset="0,0,0,0">
-            <w:txbxContent>
-              <w:p>
-                <w:pPr>
-                  <w:spacing w:line="347" w:lineRule="exact"/>
-                  <w:ind w:left="20"/>
-                  <w:rPr>
-                    <w:rFonts w:ascii="Carlito"/>
-                    <w:b/>
-                    <w:sz w:val="32"/>
-                  </w:rPr>
-                </w:pPr>
-                <w:r>
-                  <w:rPr>
-                    <w:rFonts w:ascii="Carlito"/>
-                    <w:b/>
-                    <w:color w:val="F8F8F8"/>
-                    <w:sz w:val="32"/>
-                  </w:rPr>
-                  <w:t>FRICTION</w:t>
-                </w:r>
-              </w:p>
-            </w:txbxContent>
-          </v:textbox>
-          <w10:wrap anchorx="page" anchory="page"/>
-        </v:shape>
-      </w:pict>
-    </w:r>
-    <w:r>
-      <w:pict w14:anchorId="52C47822">
-        <v:shape id="_x0000_s2052" type="#_x0000_t202" style="position:absolute;margin-left:46.05pt;margin-top:16.65pt;width:49.35pt;height:15.95pt;z-index:-15913472;mso-position-horizontal-relative:page;mso-position-vertical-relative:page" filled="f" stroked="f">
-          <v:textbox inset="0,0,0,0">
-            <w:txbxContent>
-              <w:p>
-                <w:pPr>
-                  <w:spacing w:line="304" w:lineRule="exact"/>
-                  <w:ind w:left="20"/>
-                  <w:rPr>
-                    <w:rFonts w:ascii="Carlito"/>
-                    <w:sz w:val="28"/>
-                  </w:rPr>
-                </w:pPr>
-                <w:r>
-                  <w:rPr>
-                    <w:rFonts w:ascii="Carlito"/>
-                    <w:color w:val="F8F8F8"/>
-                    <w:sz w:val="28"/>
-                  </w:rPr>
-                  <w:t>SCIENCE</w:t>
-                </w:r>
-              </w:p>
-            </w:txbxContent>
-          </v:textbox>
-          <w10:wrap anchorx="page" anchory="page"/>
-        </v:shape>
-      </w:pict>
-    </w:r>
   </w:p>
 </w:hdr>
 </file>
 
 <file path=word/numbering.xml><?xml version="1.0" encoding="utf-8"?>
-<w:numbering xmlns:wpc="http://schemas.microsoft.com/office/word/2010/wordprocessingCanvas" xmlns:cx="http://schemas.microsoft.com/office/drawing/2014/chartex" xmlns:cx1="http://schemas.microsoft.com/office/drawing/2015/9/8/chartex" xmlns:cx2="http://schemas.microsoft.com/office/drawing/2015/10/21/chartex" xmlns:cx3="http://schemas.microsoft.com/office/drawing/2016/5/9/chartex" xmlns:cx4="http://schemas.microsoft.com/office/drawing/2016/5/10/chartex" xmlns:cx5="http://schemas.microsoft.com/office/drawing/2016/5/11/chartex" xmlns:cx6="http://schemas.microsoft.com/office/drawing/2016/5/12/chartex" xmlns:cx7="http://schemas.microsoft.com/office/drawing/2016/5/13/chartex" xmlns:cx8="http://schemas.microsoft.com/office/drawing/2016/5/14/chartex" xmlns:mc="http://schemas.openxmlformats.org/markup-compatibility/2006" xmlns:aink="http://schemas.microsoft.com/office/drawing/2016/ink" xmlns:am3d="http://schemas.microsoft.com/office/drawing/2017/model3d" xmlns:o="urn:schemas-microsoft-com:office:office" xmlns:r="http://schemas.openxmlformats.org/officeDocument/2006/relationships" xmlns:m="http://schemas.openxmlformats.org/officeDocument/2006/math" xmlns:v="urn:schemas-microsoft-com:vml" xmlns:wp14="http://schemas.microsoft.com/office/word/2010/wordprocessingDrawing" xmlns:wp="http://schemas.openxmlformats.org/drawingml/2006/wordprocessingDrawing" xmlns:w10="urn:schemas-microsoft-com:office:word" xmlns:w="http://schemas.openxmlformats.org/wordprocessingml/2006/main" xmlns:w14="http://schemas.microsoft.com/office/word/2010/wordml" xmlns:w15="http://schemas.microsoft.com/office/word/2012/wordml" xmlns:w16cex="http://schemas.microsoft.com/office/word/2018/wordml/cex" xmlns:w16cid="http://schemas.microsoft.com/office/word/2016/wordml/cid" xmlns:w16="http://schemas.microsoft.com/office/word/2018/wordml" xmlns:w16se="http://schemas.microsoft.com/office/word/2015/wordml/symex" xmlns:wpg="http://schemas.microsoft.com/office/word/2010/wordprocessingGroup" xmlns:wpi="http://schemas.microsoft.com/office/word/2010/wordprocessingInk" xmlns:wne="http://schemas.microsoft.com/office/word/2006/wordml" xmlns:wps="http://schemas.microsoft.com/office/word/2010/wordprocessingShape" mc:Ignorable="w14 w15 w16se w16cid w16 w16cex wp14">
+<w:numbering xmlns:wpc="http://schemas.microsoft.com/office/word/2010/wordprocessingCanvas" xmlns:cx="http://schemas.microsoft.com/office/drawing/2014/chartex" xmlns:cx1="http://schemas.microsoft.com/office/drawing/2015/9/8/chartex" xmlns:cx2="http://schemas.microsoft.com/office/drawing/2015/10/21/chartex" xmlns:cx3="http://schemas.microsoft.com/office/drawing/2016/5/9/chartex" xmlns:cx4="http://schemas.microsoft.com/office/drawing/2016/5/10/chartex" xmlns:cx5="http://schemas.microsoft.com/office/drawing/2016/5/11/chartex" xmlns:cx6="http://schemas.microsoft.com/office/drawing/2016/5/12/chartex" xmlns:cx7="http://schemas.microsoft.com/office/drawing/2016/5/13/chartex" xmlns:cx8="http://schemas.microsoft.com/office/drawing/2016/5/14/chartex" xmlns:mc="http://schemas.openxmlformats.org/markup-compatibility/2006" xmlns:aink="http://schemas.microsoft.com/office/drawing/2016/ink" xmlns:am3d="http://schemas.microsoft.com/office/drawing/2017/model3d" xmlns:o="urn:schemas-microsoft-com:office:office" xmlns:oel="http://schemas.microsoft.com/office/2019/extlst" xmlns:r="http://schemas.openxmlformats.org/officeDocument/2006/relationships" xmlns:m="http://schemas.openxmlformats.org/officeDocument/2006/math" xmlns:v="urn:schemas-microsoft-com:vml" xmlns:wp14="http://schemas.microsoft.com/office/word/2010/wordprocessingDrawing" xmlns:wp="http://schemas.openxmlformats.org/drawingml/2006/wordprocessingDrawing" xmlns:w10="urn:schemas-microsoft-com:office:word" xmlns:w="http://schemas.openxmlformats.org/wordprocessingml/2006/main" xmlns:w14="http://schemas.microsoft.com/office/word/2010/wordml" xmlns:w15="http://schemas.microsoft.com/office/word/2012/wordml" xmlns:w16cex="http://schemas.microsoft.com/office/word/2018/wordml/cex" xmlns:w16cid="http://schemas.microsoft.com/office/word/2016/wordml/cid" xmlns:w16="http://schemas.microsoft.com/office/word/2018/wordml" xmlns:w16sdtdh="http://schemas.microsoft.com/office/word/2020/wordml/sdtdatahash" xmlns:w16se="http://schemas.microsoft.com/office/word/2015/wordml/symex" xmlns:wpg="http://schemas.microsoft.com/office/word/2010/wordprocessingGroup" xmlns:wpi="http://schemas.microsoft.com/office/word/2010/wordprocessingInk" xmlns:wne="http://schemas.microsoft.com/office/word/2006/wordml" xmlns:wps="http://schemas.microsoft.com/office/word/2010/wordprocessingShape" mc:Ignorable="w14 w15 w16se w16cid w16 w16cex w16sdtdh wp14">
   <w:abstractNum w:abstractNumId="0" w15:restartNumberingAfterBreak="0">
     <w:nsid w:val="19783D34"/>
     <w:multiLevelType w:val="hybridMultilevel"/>
@@ -4709,26 +3966,26 @@
       </w:rPr>
     </w:lvl>
   </w:abstractNum>
-  <w:num w:numId="1">
+  <w:num w:numId="1" w16cid:durableId="1738090144">
     <w:abstractNumId w:val="1"/>
   </w:num>
-  <w:num w:numId="2">
+  <w:num w:numId="2" w16cid:durableId="351340669">
     <w:abstractNumId w:val="3"/>
   </w:num>
-  <w:num w:numId="3">
+  <w:num w:numId="3" w16cid:durableId="1841581321">
     <w:abstractNumId w:val="4"/>
   </w:num>
-  <w:num w:numId="4">
+  <w:num w:numId="4" w16cid:durableId="1850027600">
     <w:abstractNumId w:val="0"/>
   </w:num>
-  <w:num w:numId="5">
+  <w:num w:numId="5" w16cid:durableId="1700231860">
     <w:abstractNumId w:val="2"/>
   </w:num>
 </w:numbering>
 </file>
 
 <file path=word/styles.xml><?xml version="1.0" encoding="utf-8"?>
-<w:styles xmlns:mc="http://schemas.openxmlformats.org/markup-compatibility/2006" xmlns:r="http://schemas.openxmlformats.org/officeDocument/2006/relationships" xmlns:w="http://schemas.openxmlformats.org/wordprocessingml/2006/main" xmlns:w14="http://schemas.microsoft.com/office/word/2010/wordml" xmlns:w15="http://schemas.microsoft.com/office/word/2012/wordml" xmlns:w16cex="http://schemas.microsoft.com/office/word/2018/wordml/cex" xmlns:w16cid="http://schemas.microsoft.com/office/word/2016/wordml/cid" xmlns:w16="http://schemas.microsoft.com/office/word/2018/wordml" xmlns:w16se="http://schemas.microsoft.com/office/word/2015/wordml/symex" mc:Ignorable="w14 w15 w16se w16cid w16 w16cex">
+<w:styles xmlns:mc="http://schemas.openxmlformats.org/markup-compatibility/2006" xmlns:r="http://schemas.openxmlformats.org/officeDocument/2006/relationships" xmlns:w="http://schemas.openxmlformats.org/wordprocessingml/2006/main" xmlns:w14="http://schemas.microsoft.com/office/word/2010/wordml" xmlns:w15="http://schemas.microsoft.com/office/word/2012/wordml" xmlns:w16cex="http://schemas.microsoft.com/office/word/2018/wordml/cex" xmlns:w16cid="http://schemas.microsoft.com/office/word/2016/wordml/cid" xmlns:w16="http://schemas.microsoft.com/office/word/2018/wordml" xmlns:w16sdtdh="http://schemas.microsoft.com/office/word/2020/wordml/sdtdatahash" xmlns:w16se="http://schemas.microsoft.com/office/word/2015/wordml/symex" mc:Ignorable="w14 w15 w16se w16cid w16 w16cex w16sdtdh">
   <w:docDefaults>
     <w:rPrDefault>
       <w:rPr>
@@ -5231,6 +4488,78 @@
     <w:uiPriority w:val="1"/>
     <w:qFormat/>
   </w:style>
+  <w:style w:type="paragraph" w:styleId="Header">
+    <w:name w:val="header"/>
+    <w:basedOn w:val="Normal"/>
+    <w:link w:val="HeaderChar"/>
+    <w:uiPriority w:val="99"/>
+    <w:unhideWhenUsed/>
+    <w:rsid w:val="00D225E8"/>
+    <w:pPr>
+      <w:tabs>
+        <w:tab w:val="center" w:pos="4513"/>
+        <w:tab w:val="right" w:pos="9026"/>
+      </w:tabs>
+    </w:pPr>
+  </w:style>
+  <w:style w:type="character" w:customStyle="1" w:styleId="HeaderChar">
+    <w:name w:val="Header Char"/>
+    <w:basedOn w:val="DefaultParagraphFont"/>
+    <w:link w:val="Header"/>
+    <w:uiPriority w:val="99"/>
+    <w:rsid w:val="00D225E8"/>
+    <w:rPr>
+      <w:rFonts w:ascii="Arial" w:eastAsia="Arial" w:hAnsi="Arial" w:cs="Arial"/>
+    </w:rPr>
+  </w:style>
+  <w:style w:type="paragraph" w:styleId="Footer">
+    <w:name w:val="footer"/>
+    <w:basedOn w:val="Normal"/>
+    <w:link w:val="FooterChar"/>
+    <w:uiPriority w:val="99"/>
+    <w:unhideWhenUsed/>
+    <w:rsid w:val="00D225E8"/>
+    <w:pPr>
+      <w:tabs>
+        <w:tab w:val="center" w:pos="4513"/>
+        <w:tab w:val="right" w:pos="9026"/>
+      </w:tabs>
+    </w:pPr>
+  </w:style>
+  <w:style w:type="character" w:customStyle="1" w:styleId="FooterChar">
+    <w:name w:val="Footer Char"/>
+    <w:basedOn w:val="DefaultParagraphFont"/>
+    <w:link w:val="Footer"/>
+    <w:uiPriority w:val="99"/>
+    <w:rsid w:val="00D225E8"/>
+    <w:rPr>
+      <w:rFonts w:ascii="Arial" w:eastAsia="Arial" w:hAnsi="Arial" w:cs="Arial"/>
+    </w:rPr>
+  </w:style>
+  <w:style w:type="table" w:styleId="TableGrid">
+    <w:name w:val="Table Grid"/>
+    <w:basedOn w:val="TableNormal"/>
+    <w:uiPriority w:val="39"/>
+    <w:rsid w:val="00D225E8"/>
+    <w:pPr>
+      <w:widowControl/>
+      <w:autoSpaceDE/>
+      <w:autoSpaceDN/>
+    </w:pPr>
+    <w:rPr>
+      <w:lang w:val="en-AU"/>
+    </w:rPr>
+    <w:tblPr>
+      <w:tblBorders>
+        <w:top w:val="single" w:sz="4" w:space="0" w:color="auto"/>
+        <w:left w:val="single" w:sz="4" w:space="0" w:color="auto"/>
+        <w:bottom w:val="single" w:sz="4" w:space="0" w:color="auto"/>
+        <w:right w:val="single" w:sz="4" w:space="0" w:color="auto"/>
+        <w:insideH w:val="single" w:sz="4" w:space="0" w:color="auto"/>
+        <w:insideV w:val="single" w:sz="4" w:space="0" w:color="auto"/>
+      </w:tblBorders>
+    </w:tblPr>
+  </w:style>
 </w:styles>
 </file>
 

</xml_diff>